<commit_message>
Journée de vendredi 8 janvier
</commit_message>
<xml_diff>
--- a/Compte-rendus/cahier des charges.docx
+++ b/Compte-rendus/cahier des charges.docx
@@ -177,16 +177,31 @@
                         </w:rPr>
                         <w:t xml:space="preserve"> </w:t>
                       </w:r>
-                      <w:fldSimple w:instr=" DATE  \* MERGEFORMAT ">
-                        <w:r>
-                          <w:rPr>
-                            <w:rFonts w:asciiTheme="minorHAnsi" w:hAnsiTheme="minorHAnsi"/>
-                            <w:noProof/>
-                            <w:color w:val="1F497D" w:themeColor="text2"/>
-                          </w:rPr>
-                          <w:t>06/01/2016</w:t>
-                        </w:r>
-                      </w:fldSimple>
+                      <w:r>
+                        <w:fldChar w:fldCharType="begin"/>
+                      </w:r>
+                      <w:r>
+                        <w:instrText xml:space="preserve"> DATE  \* MERGEFORMAT </w:instrText>
+                      </w:r>
+                      <w:r>
+                        <w:fldChar w:fldCharType="separate"/>
+                      </w:r>
+                      <w:r>
+                        <w:rPr>
+                          <w:rFonts w:asciiTheme="minorHAnsi" w:hAnsiTheme="minorHAnsi"/>
+                          <w:noProof/>
+                          <w:color w:val="1F497D" w:themeColor="text2"/>
+                        </w:rPr>
+                        <w:t>08/01/2016</w:t>
+                      </w:r>
+                      <w:r>
+                        <w:rPr>
+                          <w:rFonts w:asciiTheme="minorHAnsi" w:hAnsiTheme="minorHAnsi"/>
+                          <w:noProof/>
+                          <w:color w:val="1F497D" w:themeColor="text2"/>
+                        </w:rPr>
+                        <w:fldChar w:fldCharType="end"/>
+                      </w:r>
                     </w:p>
                     <w:p>
                       <w:pPr>
@@ -440,7 +455,7 @@
                 </w:rPr>
                 <w:fldChar w:fldCharType="separate"/>
               </w:r>
-              <w:hyperlink w:anchor="_Toc439853679" w:history="1">
+              <w:hyperlink w:anchor="_Toc440009593" w:history="1">
                 <w:r>
                   <w:rPr>
                     <w:rStyle w:val="Lienhypertexte"/>
@@ -479,7 +494,7 @@
                   <w:rPr>
                     <w:webHidden/>
                   </w:rPr>
-                  <w:instrText xml:space="preserve"> PAGEREF _Toc439853679 \h </w:instrText>
+                  <w:instrText xml:space="preserve"> PAGEREF _Toc440009593 \h </w:instrText>
                 </w:r>
                 <w:r>
                   <w:rPr>
@@ -517,7 +532,7 @@
                   <w:lang w:eastAsia="fr-FR"/>
                 </w:rPr>
               </w:pPr>
-              <w:hyperlink w:anchor="_Toc439853681" w:history="1">
+              <w:hyperlink w:anchor="_Toc440009595" w:history="1">
                 <w:r>
                   <w:rPr>
                     <w:rStyle w:val="Lienhypertexte"/>
@@ -556,7 +571,7 @@
                   <w:rPr>
                     <w:webHidden/>
                   </w:rPr>
-                  <w:instrText xml:space="preserve"> PAGEREF _Toc439853681 \h </w:instrText>
+                  <w:instrText xml:space="preserve"> PAGEREF _Toc440009595 \h </w:instrText>
                 </w:r>
                 <w:r>
                   <w:rPr>
@@ -594,7 +609,7 @@
                   <w:lang w:eastAsia="fr-FR"/>
                 </w:rPr>
               </w:pPr>
-              <w:hyperlink w:anchor="_Toc439853682" w:history="1">
+              <w:hyperlink w:anchor="_Toc440009596" w:history="1">
                 <w:r>
                   <w:rPr>
                     <w:rStyle w:val="Lienhypertexte"/>
@@ -633,7 +648,7 @@
                   <w:rPr>
                     <w:webHidden/>
                   </w:rPr>
-                  <w:instrText xml:space="preserve"> PAGEREF _Toc439853682 \h </w:instrText>
+                  <w:instrText xml:space="preserve"> PAGEREF _Toc440009596 \h </w:instrText>
                 </w:r>
                 <w:r>
                   <w:rPr>
@@ -672,7 +687,7 @@
                   <w:lang w:eastAsia="fr-FR"/>
                 </w:rPr>
               </w:pPr>
-              <w:hyperlink w:anchor="_Toc439853683" w:history="1">
+              <w:hyperlink w:anchor="_Toc440009597" w:history="1">
                 <w:r>
                   <w:rPr>
                     <w:rStyle w:val="Lienhypertexte"/>
@@ -700,7 +715,7 @@
                     <w:noProof/>
                     <w:webHidden/>
                   </w:rPr>
-                  <w:instrText xml:space="preserve"> PAGEREF _Toc439853683 \h </w:instrText>
+                  <w:instrText xml:space="preserve"> PAGEREF _Toc440009597 \h </w:instrText>
                 </w:r>
                 <w:r>
                   <w:rPr>
@@ -743,7 +758,7 @@
                   <w:lang w:eastAsia="fr-FR"/>
                 </w:rPr>
               </w:pPr>
-              <w:hyperlink w:anchor="_Toc439853684" w:history="1">
+              <w:hyperlink w:anchor="_Toc440009598" w:history="1">
                 <w:r>
                   <w:rPr>
                     <w:rStyle w:val="Lienhypertexte"/>
@@ -771,7 +786,7 @@
                     <w:noProof/>
                     <w:webHidden/>
                   </w:rPr>
-                  <w:instrText xml:space="preserve"> PAGEREF _Toc439853684 \h </w:instrText>
+                  <w:instrText xml:space="preserve"> PAGEREF _Toc440009598 \h </w:instrText>
                 </w:r>
                 <w:r>
                   <w:rPr>
@@ -813,7 +828,7 @@
                   <w:lang w:eastAsia="fr-FR"/>
                 </w:rPr>
               </w:pPr>
-              <w:hyperlink w:anchor="_Toc439853685" w:history="1">
+              <w:hyperlink w:anchor="_Toc440009599" w:history="1">
                 <w:r>
                   <w:rPr>
                     <w:rStyle w:val="Lienhypertexte"/>
@@ -852,7 +867,7 @@
                   <w:rPr>
                     <w:webHidden/>
                   </w:rPr>
-                  <w:instrText xml:space="preserve"> PAGEREF _Toc439853685 \h </w:instrText>
+                  <w:instrText xml:space="preserve"> PAGEREF _Toc440009599 \h </w:instrText>
                 </w:r>
                 <w:r>
                   <w:rPr>
@@ -890,7 +905,7 @@
                   <w:lang w:eastAsia="fr-FR"/>
                 </w:rPr>
               </w:pPr>
-              <w:hyperlink w:anchor="_Toc439853690" w:history="1">
+              <w:hyperlink w:anchor="_Toc440009604" w:history="1">
                 <w:r>
                   <w:rPr>
                     <w:rStyle w:val="Lienhypertexte"/>
@@ -929,7 +944,7 @@
                   <w:rPr>
                     <w:webHidden/>
                   </w:rPr>
-                  <w:instrText xml:space="preserve"> PAGEREF _Toc439853690 \h </w:instrText>
+                  <w:instrText xml:space="preserve"> PAGEREF _Toc440009604 \h </w:instrText>
                 </w:r>
                 <w:r>
                   <w:rPr>
@@ -1000,7 +1015,7 @@
           <w:szCs w:val="40"/>
         </w:rPr>
       </w:pPr>
-      <w:bookmarkStart w:id="0" w:name="_Toc439853679"/>
+      <w:bookmarkStart w:id="0" w:name="_Toc440009593"/>
       <w:r>
         <w:rPr>
           <w:rFonts w:asciiTheme="minorHAnsi" w:hAnsiTheme="minorHAnsi"/>
@@ -1034,7 +1049,25 @@
           <w:color w:val="000000"/>
           <w:shd w:val="clear" w:color="auto" w:fill="FFFFFF"/>
         </w:rPr>
-        <w:t>L’an dernier un projet M1 a consisté à développer un robot similaire à R2D2 de la saga Star Wars pour participer à la promotion de l’école (journées portes ouvertes, salons) en attirant l’attention du public. Le projet a permis de créer le robot et de développer une partie « sons et lumières ». Le but du projet de cette année est de s’occuper du déplacement du robot (de façon totalement séparée de l’existant).</w:t>
+        <w:t xml:space="preserve">L’an dernier un projet M1 a consisté à développer un robot similaire à R2D2 de la saga Star </w:t>
+      </w:r>
+      <w:proofErr w:type="spellStart"/>
+      <w:r>
+        <w:rPr>
+          <w:rFonts w:ascii="Arial" w:hAnsi="Arial" w:cs="Arial"/>
+          <w:color w:val="000000"/>
+          <w:shd w:val="clear" w:color="auto" w:fill="FFFFFF"/>
+        </w:rPr>
+        <w:t>Wars</w:t>
+      </w:r>
+      <w:proofErr w:type="spellEnd"/>
+      <w:r>
+        <w:rPr>
+          <w:rFonts w:ascii="Arial" w:hAnsi="Arial" w:cs="Arial"/>
+          <w:color w:val="000000"/>
+          <w:shd w:val="clear" w:color="auto" w:fill="FFFFFF"/>
+        </w:rPr>
+        <w:t xml:space="preserve"> pour participer à la promotion de l’école (journées portes ouvertes, salons) en attirant l’attention du public. Le projet a permis de créer le robot et de développer une partie « sons et lumières ». Le but du projet de cette année est de s’occuper du déplacement du robot (de façon totalement séparée de l’existant).</w:t>
       </w:r>
       <w:r>
         <w:rPr>
@@ -1051,7 +1084,25 @@
           <w:color w:val="000000"/>
           <w:shd w:val="clear" w:color="auto" w:fill="FFFFFF"/>
         </w:rPr>
-        <w:t>Le développement s’effectuera sur une carte Beagle Bone.</w:t>
+        <w:t xml:space="preserve">Le développement s’effectuera sur une carte Beagle </w:t>
+      </w:r>
+      <w:proofErr w:type="spellStart"/>
+      <w:r>
+        <w:rPr>
+          <w:rFonts w:ascii="Arial" w:hAnsi="Arial" w:cs="Arial"/>
+          <w:color w:val="000000"/>
+          <w:shd w:val="clear" w:color="auto" w:fill="FFFFFF"/>
+        </w:rPr>
+        <w:t>Bone</w:t>
+      </w:r>
+      <w:proofErr w:type="spellEnd"/>
+      <w:r>
+        <w:rPr>
+          <w:rFonts w:ascii="Arial" w:hAnsi="Arial" w:cs="Arial"/>
+          <w:color w:val="000000"/>
+          <w:shd w:val="clear" w:color="auto" w:fill="FFFFFF"/>
+        </w:rPr>
+        <w:t>.</w:t>
       </w:r>
       <w:r>
         <w:rPr>
@@ -1085,7 +1136,25 @@
           <w:color w:val="000000"/>
           <w:shd w:val="clear" w:color="auto" w:fill="FFFFFF"/>
         </w:rPr>
-        <w:t>Le travail demandé consiste à actualiser la partie robotique, faire la liaison entre la carte BeagleBone et la partie robotique et à faire se déplacer R2D2.</w:t>
+        <w:t xml:space="preserve">Le travail demandé consiste à actualiser la partie robotique, faire la liaison entre la carte </w:t>
+      </w:r>
+      <w:proofErr w:type="spellStart"/>
+      <w:r>
+        <w:rPr>
+          <w:rFonts w:ascii="Arial" w:hAnsi="Arial" w:cs="Arial"/>
+          <w:color w:val="000000"/>
+          <w:shd w:val="clear" w:color="auto" w:fill="FFFFFF"/>
+        </w:rPr>
+        <w:t>BeagleBone</w:t>
+      </w:r>
+      <w:proofErr w:type="spellEnd"/>
+      <w:r>
+        <w:rPr>
+          <w:rFonts w:ascii="Arial" w:hAnsi="Arial" w:cs="Arial"/>
+          <w:color w:val="000000"/>
+          <w:shd w:val="clear" w:color="auto" w:fill="FFFFFF"/>
+        </w:rPr>
+        <w:t xml:space="preserve"> et la partie robotique et à faire se déplacer R2D2.</w:t>
       </w:r>
     </w:p>
     <w:p>
@@ -1116,10 +1185,12 @@
       <w:bookmarkStart w:id="2" w:name="_Toc439768542"/>
       <w:bookmarkStart w:id="3" w:name="_Toc439844100"/>
       <w:bookmarkStart w:id="4" w:name="_Toc439853680"/>
+      <w:bookmarkStart w:id="5" w:name="_Toc440009594"/>
       <w:bookmarkEnd w:id="1"/>
       <w:bookmarkEnd w:id="2"/>
       <w:bookmarkEnd w:id="3"/>
       <w:bookmarkEnd w:id="4"/>
+      <w:bookmarkEnd w:id="5"/>
     </w:p>
     <w:p>
       <w:pPr>
@@ -1136,7 +1207,7 @@
           <w:szCs w:val="40"/>
         </w:rPr>
       </w:pPr>
-      <w:bookmarkStart w:id="5" w:name="_Toc439853681"/>
+      <w:bookmarkStart w:id="6" w:name="_Toc440009595"/>
       <w:r>
         <w:rPr>
           <w:rFonts w:asciiTheme="minorHAnsi" w:hAnsiTheme="minorHAnsi"/>
@@ -1145,7 +1216,7 @@
         </w:rPr>
         <w:t>L’existant</w:t>
       </w:r>
-      <w:bookmarkEnd w:id="5"/>
+      <w:bookmarkEnd w:id="6"/>
     </w:p>
     <w:p>
       <w:pPr>
@@ -1190,7 +1261,15 @@
       </w:pPr>
       <w:r>
         <w:tab/>
-        <w:t>Un robot R2D2 a été créé l’année dernière afin de servir de promotion sur les forums post-bac. Il possède actuellement une partie Son &amp; Lumière commandée par une carte Beaglebone.</w:t>
+        <w:t xml:space="preserve">Un robot R2D2 a été créé l’année dernière afin de servir de promotion sur les forums post-bac. Il possède actuellement une partie Son &amp; Lumière commandée par une carte </w:t>
+      </w:r>
+      <w:proofErr w:type="spellStart"/>
+      <w:r>
+        <w:t>Beaglebone</w:t>
+      </w:r>
+      <w:proofErr w:type="spellEnd"/>
+      <w:r>
+        <w:t>.</w:t>
       </w:r>
     </w:p>
     <w:p>
@@ -1199,7 +1278,15 @@
       </w:pPr>
       <w:r>
         <w:tab/>
-        <w:t>Le projet consiste à ajouter une partie Déplacement totalement indépendante de la partie Son &amp; Lumière visant à permettre de contrôler le déplacement du robot via ordinateur avec un câble ou via wifi/bluethooth avec un smartphone.</w:t>
+        <w:t>Le projet consiste à ajouter une partie Déplacement totalement indépendante de la partie Son &amp; Lumière visant à permettre de contrôler le déplacement du robot via ordinateur avec un câble ou via wifi/</w:t>
+      </w:r>
+      <w:proofErr w:type="spellStart"/>
+      <w:r>
+        <w:t>bluethooth</w:t>
+      </w:r>
+      <w:proofErr w:type="spellEnd"/>
+      <w:r>
+        <w:t xml:space="preserve"> avec un smartphone.</w:t>
       </w:r>
     </w:p>
     <w:p>
@@ -1224,7 +1311,23 @@
       </w:pPr>
       <w:r>
         <w:tab/>
-        <w:t>Le robot R2D2 actuel est constitué d’une carcasse en cuivre qui contient la carte beaglebone ainsi que diverses LED et buzzers.</w:t>
+        <w:t xml:space="preserve">Le robot R2D2 actuel est constitué d’une carcasse en cuivre qui contient la carte </w:t>
+      </w:r>
+      <w:proofErr w:type="spellStart"/>
+      <w:r>
+        <w:t>beaglebone</w:t>
+      </w:r>
+      <w:proofErr w:type="spellEnd"/>
+      <w:r>
+        <w:t xml:space="preserve"> ainsi que diverses LED et </w:t>
+      </w:r>
+      <w:proofErr w:type="spellStart"/>
+      <w:r>
+        <w:t>buzzers</w:t>
+      </w:r>
+      <w:proofErr w:type="spellEnd"/>
+      <w:r>
+        <w:t>.</w:t>
       </w:r>
     </w:p>
     <w:p>
@@ -1242,7 +1345,23 @@
       </w:pPr>
       <w:r>
         <w:tab/>
-        <w:t>La carte Beaglebone contient une distribution Debian spécialement adaptée. Les communications avec les moteurs se feront au travers d’un port série de la beaglebone qui sera relié au contrôleur des moteurs.</w:t>
+        <w:t xml:space="preserve">La carte </w:t>
+      </w:r>
+      <w:proofErr w:type="spellStart"/>
+      <w:r>
+        <w:t>Beaglebone</w:t>
+      </w:r>
+      <w:proofErr w:type="spellEnd"/>
+      <w:r>
+        <w:t xml:space="preserve"> contient une distribution Debian spécialement adaptée. Les communications avec les moteurs se feront au travers d’un port série de la </w:t>
+      </w:r>
+      <w:proofErr w:type="spellStart"/>
+      <w:r>
+        <w:t>beaglebone</w:t>
+      </w:r>
+      <w:proofErr w:type="spellEnd"/>
+      <w:r>
+        <w:t xml:space="preserve"> qui sera relié au contrôleur des moteurs.</w:t>
       </w:r>
     </w:p>
     <w:p>
@@ -1285,7 +1404,7 @@
           <w:szCs w:val="40"/>
         </w:rPr>
       </w:pPr>
-      <w:bookmarkStart w:id="6" w:name="_Toc439853682"/>
+      <w:bookmarkStart w:id="7" w:name="_Toc440009596"/>
       <w:r>
         <w:rPr>
           <w:rFonts w:asciiTheme="minorHAnsi" w:hAnsiTheme="minorHAnsi"/>
@@ -1311,109 +1430,117 @@
         </w:rPr>
         <w:t>s</w:t>
       </w:r>
-      <w:bookmarkEnd w:id="6"/>
-    </w:p>
-    <w:p>
-      <w:pPr>
-        <w:jc w:val="both"/>
-      </w:pPr>
-      <w:r>
-        <w:rPr>
-          <w:b/>
-          <w:u w:val="single"/>
-        </w:rPr>
-        <w:t>Le contexte :</w:t>
-      </w:r>
-    </w:p>
-    <w:p>
-      <w:pPr>
-        <w:ind w:firstLine="708"/>
-        <w:jc w:val="both"/>
-      </w:pPr>
-      <w:r>
-        <w:t xml:space="preserve">Le robot actuel servant pour les portes ouvertes de l’établissement, la carte ainsi que les cables servant à la transmission devront être remis avant chaque porte ouverte. </w:t>
-      </w:r>
-    </w:p>
-    <w:p>
-      <w:pPr>
-        <w:ind w:firstLine="708"/>
-        <w:jc w:val="both"/>
-      </w:pPr>
-      <w:r>
-        <w:t>Des réunions d’avancement devront également avoir lieu de façon hebdomadaire, afin de tenir informés les clients de l’évolution du projet et des éventuels problèmes rencontrés.</w:t>
-      </w:r>
-    </w:p>
-    <w:p>
-      <w:pPr>
-        <w:pStyle w:val="Titre3"/>
-        <w:rPr>
-          <w:lang w:eastAsia="fr-FR"/>
-        </w:rPr>
-      </w:pPr>
-      <w:bookmarkStart w:id="7" w:name="_Toc439853683"/>
-      <w:r>
-        <w:rPr>
-          <w:lang w:eastAsia="fr-FR"/>
-        </w:rPr>
-        <w:t>Principaux</w:t>
-      </w:r>
       <w:bookmarkEnd w:id="7"/>
     </w:p>
     <w:p>
       <w:pPr>
-        <w:rPr>
-          <w:lang w:eastAsia="fr-FR"/>
-        </w:rPr>
-      </w:pPr>
+        <w:jc w:val="both"/>
+      </w:pPr>
+      <w:r>
+        <w:rPr>
+          <w:b/>
+          <w:u w:val="single"/>
+        </w:rPr>
+        <w:t>Le contexte :</w:t>
+      </w:r>
     </w:p>
     <w:p>
       <w:pPr>
         <w:ind w:firstLine="708"/>
         <w:jc w:val="both"/>
-        <w:rPr>
-          <w:lang w:eastAsia="fr-FR"/>
-        </w:rPr>
-      </w:pPr>
-      <w:r>
-        <w:rPr>
-          <w:lang w:eastAsia="fr-FR"/>
-        </w:rPr>
-        <w:t xml:space="preserve">L’objectif principal est le mouvement du robot R2D2. Ce mouvement devra être contrôlable depuis un ordinateur branché directement en </w:t>
-      </w:r>
-      <w:r>
-        <w:rPr>
-          <w:lang w:eastAsia="fr-FR"/>
-        </w:rPr>
-        <w:t>USB</w:t>
-      </w:r>
-      <w:r>
-        <w:rPr>
-          <w:lang w:eastAsia="fr-FR"/>
-        </w:rPr>
-        <w:t xml:space="preserve"> et par le biais d’une application smartphone qui sera développé pour également contrôler le robot</w:t>
-      </w:r>
-      <w:r>
-        <w:rPr>
-          <w:lang w:eastAsia="fr-FR"/>
-        </w:rPr>
-        <w:t>. Le robot doit pouvoir être évolutif.</w:t>
+      </w:pPr>
+      <w:r>
+        <w:t xml:space="preserve">Le robot actuel servant pour les portes ouvertes de l’établissement, la carte ainsi que les </w:t>
+      </w:r>
+      <w:proofErr w:type="spellStart"/>
+      <w:r>
+        <w:t>cables</w:t>
+      </w:r>
+      <w:proofErr w:type="spellEnd"/>
+      <w:r>
+        <w:t xml:space="preserve"> servant à la transmission devront être remis avant chaque porte ouverte. </w:t>
       </w:r>
     </w:p>
     <w:p>
       <w:pPr>
+        <w:ind w:firstLine="708"/>
+        <w:jc w:val="both"/>
+      </w:pPr>
+      <w:r>
+        <w:t>Des réunions d’avancement devront également avoir lieu de façon hebdomadaire, afin de tenir informés les clients de l’évolution du projet et des éventuels problèmes rencontrés.</w:t>
+      </w:r>
+    </w:p>
+    <w:p>
+      <w:pPr>
         <w:pStyle w:val="Titre3"/>
         <w:rPr>
           <w:lang w:eastAsia="fr-FR"/>
         </w:rPr>
       </w:pPr>
-      <w:bookmarkStart w:id="8" w:name="_Toc439853684"/>
+      <w:bookmarkStart w:id="8" w:name="_Toc440009597"/>
+      <w:r>
+        <w:rPr>
+          <w:lang w:eastAsia="fr-FR"/>
+        </w:rPr>
+        <w:t>Principaux</w:t>
+      </w:r>
+      <w:bookmarkEnd w:id="8"/>
+    </w:p>
+    <w:p>
+      <w:pPr>
+        <w:rPr>
+          <w:lang w:eastAsia="fr-FR"/>
+        </w:rPr>
+      </w:pPr>
+    </w:p>
+    <w:p>
+      <w:pPr>
+        <w:ind w:firstLine="708"/>
+        <w:jc w:val="both"/>
+        <w:rPr>
+          <w:lang w:eastAsia="fr-FR"/>
+        </w:rPr>
+      </w:pPr>
+      <w:r>
+        <w:rPr>
+          <w:lang w:eastAsia="fr-FR"/>
+        </w:rPr>
+        <w:t xml:space="preserve">L’objectif principal est le mouvement du robot R2D2. Ce mouvement devra être contrôlable depuis un ordinateur branché directement en </w:t>
+      </w:r>
+      <w:r>
+        <w:rPr>
+          <w:lang w:eastAsia="fr-FR"/>
+        </w:rPr>
+        <w:t>USB</w:t>
+      </w:r>
+      <w:r>
+        <w:rPr>
+          <w:lang w:eastAsia="fr-FR"/>
+        </w:rPr>
+        <w:t xml:space="preserve"> et par le biais d’une application smartphone qui sera développé pour également contrôler le robot</w:t>
+      </w:r>
+      <w:r>
+        <w:rPr>
+          <w:lang w:eastAsia="fr-FR"/>
+        </w:rPr>
+        <w:t>. Le robot doit pouvoir être évolutif.</w:t>
+      </w:r>
+    </w:p>
+    <w:p>
+      <w:pPr>
+        <w:pStyle w:val="Titre3"/>
+        <w:rPr>
+          <w:lang w:eastAsia="fr-FR"/>
+        </w:rPr>
+      </w:pPr>
+      <w:bookmarkStart w:id="9" w:name="_Toc440009598"/>
       <w:r>
         <w:rPr>
           <w:lang w:eastAsia="fr-FR"/>
         </w:rPr>
         <w:t>Optionnels</w:t>
       </w:r>
-      <w:bookmarkEnd w:id="8"/>
+      <w:bookmarkEnd w:id="9"/>
       <w:r>
         <w:rPr>
           <w:lang w:eastAsia="fr-FR"/>
@@ -1490,7 +1617,7 @@
           <w:szCs w:val="40"/>
         </w:rPr>
       </w:pPr>
-      <w:bookmarkStart w:id="9" w:name="_Toc439853685"/>
+      <w:bookmarkStart w:id="10" w:name="_Toc440009599"/>
       <w:r>
         <w:rPr>
           <w:rFonts w:asciiTheme="minorHAnsi" w:hAnsiTheme="minorHAnsi"/>
@@ -1499,7 +1626,7 @@
         </w:rPr>
         <w:t>Définition technique / Cahier des charges</w:t>
       </w:r>
-      <w:bookmarkEnd w:id="9"/>
+      <w:bookmarkEnd w:id="10"/>
     </w:p>
     <w:p>
       <w:pPr>
@@ -1558,7 +1685,21 @@
         <w:rPr>
           <w:lang w:eastAsia="fr-FR"/>
         </w:rPr>
-        <w:t>Carte BeagleBone Black/Green</w:t>
+        <w:t xml:space="preserve">Carte </w:t>
+      </w:r>
+      <w:proofErr w:type="spellStart"/>
+      <w:r>
+        <w:rPr>
+          <w:lang w:eastAsia="fr-FR"/>
+        </w:rPr>
+        <w:t>BeagleBone</w:t>
+      </w:r>
+      <w:proofErr w:type="spellEnd"/>
+      <w:r>
+        <w:rPr>
+          <w:lang w:eastAsia="fr-FR"/>
+        </w:rPr>
+        <w:t xml:space="preserve"> Black/Green</w:t>
       </w:r>
       <w:r>
         <w:rPr>
@@ -1744,21 +1885,88 @@
         <w:rPr>
           <w:lang w:eastAsia="fr-FR"/>
         </w:rPr>
+        <w:t xml:space="preserve">Hub USB </w:t>
+      </w:r>
+      <w:hyperlink r:id="rId13" w:history="1">
+        <w:r>
+          <w:rPr>
+            <w:rStyle w:val="Lienhypertexte"/>
+            <w:lang w:eastAsia="fr-FR"/>
+          </w:rPr>
+          <w:t>http://www.missnumerique.com/hama-hub-usb-3-0-mobile-2-ports-p-21632.html?utm_source=google&amp;utm_medium=comparateur1&amp;utm_campaign=google346&amp;ref=3339pla&amp;gclid=Cj0KEQiA2b20BRDj4buduIG-y9EBEiQAhgMGFcrxBKNog80xZhsE9xYIPOG-cHezPDGakUtJl7NQjaoaAjC-8P8HAQ</w:t>
+        </w:r>
+      </w:hyperlink>
+    </w:p>
+    <w:p>
+      <w:pPr>
+        <w:pStyle w:val="Paragraphedeliste"/>
+        <w:numPr>
+          <w:ilvl w:val="0"/>
+          <w:numId w:val="28"/>
+        </w:numPr>
+        <w:rPr>
+          <w:u w:val="single"/>
+          <w:lang w:eastAsia="fr-FR"/>
+        </w:rPr>
+      </w:pPr>
+      <w:r>
+        <w:rPr>
+          <w:lang w:eastAsia="fr-FR"/>
+        </w:rPr>
+        <w:lastRenderedPageBreak/>
         <w:t>Batterie externe :</w:t>
       </w:r>
       <w:r>
         <w:rPr>
           <w:lang w:eastAsia="fr-FR"/>
         </w:rPr>
-        <w:t xml:space="preserve"> 2 ou 3 suivant les scénarios envisagées (une pour la carte BeagleBone en elle-même, une à deux pour les moteurs)</w:t>
-      </w:r>
-      <w:r>
-        <w:rPr>
-          <w:lang w:eastAsia="fr-FR"/>
-        </w:rPr>
         <w:t xml:space="preserve"> </w:t>
       </w:r>
-      <w:hyperlink r:id="rId13" w:anchor="productDetails" w:history="1">
+      <w:r>
+        <w:rPr>
+          <w:lang w:eastAsia="fr-FR"/>
+        </w:rPr>
+        <w:t>3</w:t>
+      </w:r>
+      <w:r>
+        <w:rPr>
+          <w:lang w:eastAsia="fr-FR"/>
+        </w:rPr>
+        <w:t xml:space="preserve"> (une pour la carte </w:t>
+      </w:r>
+      <w:proofErr w:type="spellStart"/>
+      <w:r>
+        <w:rPr>
+          <w:lang w:eastAsia="fr-FR"/>
+        </w:rPr>
+        <w:t>BeagleBone</w:t>
+      </w:r>
+      <w:proofErr w:type="spellEnd"/>
+      <w:r>
+        <w:rPr>
+          <w:lang w:eastAsia="fr-FR"/>
+        </w:rPr>
+        <w:t xml:space="preserve"> en elle-même, </w:t>
+      </w:r>
+      <w:r>
+        <w:rPr>
+          <w:lang w:eastAsia="fr-FR"/>
+        </w:rPr>
+        <w:t>deux</w:t>
+      </w:r>
+      <w:r>
+        <w:rPr>
+          <w:lang w:eastAsia="fr-FR"/>
+        </w:rPr>
+        <w:t xml:space="preserve"> pour les moteurs)</w:t>
+      </w:r>
+      <w:r>
+        <w:rPr>
+          <w:lang w:eastAsia="fr-FR"/>
+        </w:rPr>
+        <w:t xml:space="preserve"> </w:t>
+      </w:r>
+      <w:hyperlink r:id="rId14" w:anchor="productDetails" w:history="1">
         <w:r>
           <w:rPr>
             <w:rStyle w:val="Lienhypertexte"/>
@@ -1792,7 +2000,7 @@
         </w:rPr>
         <w:t xml:space="preserve"> de type : </w:t>
       </w:r>
-      <w:hyperlink r:id="rId14" w:history="1">
+      <w:hyperlink r:id="rId15" w:history="1">
         <w:r>
           <w:rPr>
             <w:rStyle w:val="Lienhypertexte"/>
@@ -1851,7 +2059,21 @@
         <w:rPr>
           <w:lang w:eastAsia="fr-FR"/>
         </w:rPr>
-        <w:t>fourni avec les moteurs, pas de serflex)</w:t>
+        <w:t xml:space="preserve">fourni avec les moteurs, pas de </w:t>
+      </w:r>
+      <w:proofErr w:type="spellStart"/>
+      <w:r>
+        <w:rPr>
+          <w:lang w:eastAsia="fr-FR"/>
+        </w:rPr>
+        <w:t>serflex</w:t>
+      </w:r>
+      <w:proofErr w:type="spellEnd"/>
+      <w:r>
+        <w:rPr>
+          <w:lang w:eastAsia="fr-FR"/>
+        </w:rPr>
+        <w:t>)</w:t>
       </w:r>
     </w:p>
     <w:p>
@@ -1876,7 +2098,21 @@
         <w:rPr>
           <w:lang w:eastAsia="fr-FR"/>
         </w:rPr>
-        <w:t> : cf Mr Corbel pour commande fusible 4A 12V</w:t>
+        <w:t xml:space="preserve"> : </w:t>
+      </w:r>
+      <w:proofErr w:type="spellStart"/>
+      <w:r>
+        <w:rPr>
+          <w:lang w:eastAsia="fr-FR"/>
+        </w:rPr>
+        <w:t>cf</w:t>
+      </w:r>
+      <w:proofErr w:type="spellEnd"/>
+      <w:r>
+        <w:rPr>
+          <w:lang w:eastAsia="fr-FR"/>
+        </w:rPr>
+        <w:t xml:space="preserve"> Mr Corbel pour commande fusible 4A 12V</w:t>
       </w:r>
     </w:p>
     <w:p>
@@ -1903,23 +2139,6 @@
         </w:rPr>
         <w:t xml:space="preserve"> des moteurs</w:t>
       </w:r>
-      <w:bookmarkStart w:id="10" w:name="_GoBack"/>
-      <w:bookmarkEnd w:id="10"/>
-    </w:p>
-    <w:p>
-      <w:pPr>
-        <w:rPr>
-          <w:u w:val="single"/>
-          <w:lang w:eastAsia="fr-FR"/>
-        </w:rPr>
-      </w:pPr>
-      <w:r>
-        <w:rPr>
-          <w:u w:val="single"/>
-          <w:lang w:eastAsia="fr-FR"/>
-        </w:rPr>
-        <w:t>Technologies utilisées :</w:t>
-      </w:r>
     </w:p>
     <w:p>
       <w:pPr>
@@ -1929,14 +2148,1762 @@
           <w:numId w:val="28"/>
         </w:numPr>
         <w:rPr>
-          <w:lang w:eastAsia="fr-FR"/>
-        </w:rPr>
-      </w:pPr>
-      <w:r>
-        <w:rPr>
-          <w:lang w:eastAsia="fr-FR"/>
-        </w:rPr>
-        <w:t>Pour coder l’application actionnant les moteurs la technologie utilisée sera du C/C++.</w:t>
+          <w:u w:val="single"/>
+          <w:lang w:eastAsia="fr-FR"/>
+        </w:rPr>
+      </w:pPr>
+      <w:r>
+        <w:rPr>
+          <w:lang w:eastAsia="fr-FR"/>
+        </w:rPr>
+        <w:t xml:space="preserve">Câble convertisseur USB vers alimentation (si carte </w:t>
+      </w:r>
+      <w:proofErr w:type="spellStart"/>
+      <w:r>
+        <w:rPr>
+          <w:lang w:eastAsia="fr-FR"/>
+        </w:rPr>
+        <w:t>BeagleBone</w:t>
+      </w:r>
+      <w:proofErr w:type="spellEnd"/>
+      <w:r>
+        <w:rPr>
+          <w:lang w:eastAsia="fr-FR"/>
+        </w:rPr>
+        <w:t xml:space="preserve"> Black retenue) </w:t>
+      </w:r>
+      <w:hyperlink r:id="rId16" w:anchor="sort=0&amp;bbaid=975377439&amp;filter=10&amp;xtatc=PUB-%5Bggp%5D-%5BInformatique%5D-%5BCable%5D-%5B174627018%5D-%5Bneuf%5D-%5BStock-Bureau%5D&amp;t=&amp;ptnrid=sqoQlGD7T_dc|pcrid|53434268603|pkw||pmt|" w:history="1">
+        <w:r>
+          <w:rPr>
+            <w:rStyle w:val="Lienhypertexte"/>
+            <w:lang w:eastAsia="fr-FR"/>
+          </w:rPr>
+          <w:t>http://www.priceminister.com/offer/buy/174627018/startech-com-usb-to-type-n-barrel-5v-dc-power-cable-cable-d-alimentation.html?gclid=Cj0KEQiA2b20BRDj4buduIG-y9EBEiQAhgMGFenLKadF0sZu-zmkb6v43VpEDjxVUNL6ppPxUq0DhoMaAsaI8P8HAQ&amp;ja1=tsid:67590|cid:285670043|agid:14467128323|tid:pla-89151885683|crid:53434268603|nw:g|rnd:7624560057529538100|dvc:c|adp:1o4#sort=0&amp;bbaid=975377439&amp;filter=10&amp;xtatc=PUB-%5Bggp%5D-%5BInformatique%5D-%5BCable%5D-%5B174627018%5D-%5Bneuf%5D-%5BStock-Bureau%5D&amp;t=&amp;ptnrid=sqoQlGD7T_dc|pcrid|53434268603|pkw||pmt|</w:t>
+        </w:r>
+      </w:hyperlink>
+    </w:p>
+    <w:p>
+      <w:pPr>
+        <w:pStyle w:val="Paragraphedeliste"/>
+        <w:rPr>
+          <w:u w:val="single"/>
+          <w:lang w:eastAsia="fr-FR"/>
+        </w:rPr>
+      </w:pPr>
+      <w:r>
+        <w:rPr>
+          <w:lang w:eastAsia="fr-FR"/>
+        </w:rPr>
+        <w:t xml:space="preserve"> </w:t>
+      </w:r>
+    </w:p>
+    <w:p>
+      <w:pPr>
+        <w:rPr>
+          <w:u w:val="single"/>
+          <w:lang w:eastAsia="fr-FR"/>
+        </w:rPr>
+      </w:pPr>
+      <w:r>
+        <w:rPr>
+          <w:u w:val="single"/>
+          <w:lang w:eastAsia="fr-FR"/>
+        </w:rPr>
+        <w:t>Dimensionnement de la batterie :</w:t>
+      </w:r>
+    </w:p>
+    <w:p>
+      <w:pPr>
+        <w:rPr>
+          <w:u w:val="single"/>
+          <w:lang w:eastAsia="fr-FR"/>
+        </w:rPr>
+      </w:pPr>
+      <w:r>
+        <w:rPr>
+          <w:u w:val="single"/>
+          <w:lang w:eastAsia="fr-FR"/>
+        </w:rPr>
+        <w:t xml:space="preserve">Partie </w:t>
+      </w:r>
+      <w:proofErr w:type="spellStart"/>
+      <w:r>
+        <w:rPr>
+          <w:u w:val="single"/>
+          <w:lang w:eastAsia="fr-FR"/>
+        </w:rPr>
+        <w:t>BeagleBone</w:t>
+      </w:r>
+      <w:proofErr w:type="spellEnd"/>
+      <w:r>
+        <w:rPr>
+          <w:u w:val="single"/>
+          <w:lang w:eastAsia="fr-FR"/>
+        </w:rPr>
+        <w:t> :</w:t>
+      </w:r>
+    </w:p>
+    <w:tbl>
+      <w:tblPr>
+        <w:tblW w:w="7171" w:type="dxa"/>
+        <w:tblInd w:w="75" w:type="dxa"/>
+        <w:tblCellMar>
+          <w:left w:w="70" w:type="dxa"/>
+          <w:right w:w="70" w:type="dxa"/>
+        </w:tblCellMar>
+        <w:tblLook w:val="04A0" w:firstRow="1" w:lastRow="0" w:firstColumn="1" w:lastColumn="0" w:noHBand="0" w:noVBand="1"/>
+      </w:tblPr>
+      <w:tblGrid>
+        <w:gridCol w:w="2860"/>
+        <w:gridCol w:w="4311"/>
+      </w:tblGrid>
+      <w:tr>
+        <w:trPr>
+          <w:trHeight w:val="300"/>
+        </w:trPr>
+        <w:tc>
+          <w:tcPr>
+            <w:tcW w:w="2860" w:type="dxa"/>
+            <w:tcBorders>
+              <w:top w:val="single" w:sz="4" w:space="0" w:color="auto"/>
+              <w:left w:val="single" w:sz="4" w:space="0" w:color="auto"/>
+              <w:bottom w:val="single" w:sz="4" w:space="0" w:color="auto"/>
+              <w:right w:val="single" w:sz="4" w:space="0" w:color="auto"/>
+            </w:tcBorders>
+            <w:shd w:val="clear" w:color="auto" w:fill="auto"/>
+            <w:noWrap/>
+            <w:vAlign w:val="bottom"/>
+            <w:hideMark/>
+          </w:tcPr>
+          <w:p>
+            <w:pPr>
+              <w:spacing w:after="0" w:line="240" w:lineRule="auto"/>
+              <w:rPr>
+                <w:rFonts w:ascii="Calibri" w:eastAsia="Times New Roman" w:hAnsi="Calibri" w:cs="Times New Roman"/>
+                <w:b/>
+                <w:bCs/>
+                <w:color w:val="000000"/>
+                <w:lang w:eastAsia="fr-FR"/>
+              </w:rPr>
+            </w:pPr>
+            <w:r>
+              <w:rPr>
+                <w:rFonts w:ascii="Calibri" w:eastAsia="Times New Roman" w:hAnsi="Calibri" w:cs="Times New Roman"/>
+                <w:b/>
+                <w:bCs/>
+                <w:color w:val="000000"/>
+                <w:lang w:eastAsia="fr-FR"/>
+              </w:rPr>
+              <w:t>Nom composants</w:t>
+            </w:r>
+          </w:p>
+        </w:tc>
+        <w:tc>
+          <w:tcPr>
+            <w:tcW w:w="4311" w:type="dxa"/>
+            <w:tcBorders>
+              <w:top w:val="single" w:sz="4" w:space="0" w:color="auto"/>
+              <w:left w:val="nil"/>
+              <w:bottom w:val="single" w:sz="4" w:space="0" w:color="auto"/>
+              <w:right w:val="single" w:sz="4" w:space="0" w:color="auto"/>
+            </w:tcBorders>
+            <w:shd w:val="clear" w:color="auto" w:fill="auto"/>
+            <w:noWrap/>
+            <w:vAlign w:val="bottom"/>
+            <w:hideMark/>
+          </w:tcPr>
+          <w:p>
+            <w:pPr>
+              <w:spacing w:after="0" w:line="240" w:lineRule="auto"/>
+              <w:rPr>
+                <w:rFonts w:ascii="Calibri" w:eastAsia="Times New Roman" w:hAnsi="Calibri" w:cs="Times New Roman"/>
+                <w:b/>
+                <w:bCs/>
+                <w:color w:val="000000"/>
+                <w:lang w:eastAsia="fr-FR"/>
+              </w:rPr>
+            </w:pPr>
+            <w:r>
+              <w:rPr>
+                <w:rFonts w:ascii="Calibri" w:eastAsia="Times New Roman" w:hAnsi="Calibri" w:cs="Times New Roman"/>
+                <w:b/>
+                <w:bCs/>
+                <w:color w:val="000000"/>
+                <w:lang w:eastAsia="fr-FR"/>
+              </w:rPr>
+              <w:t>Consommation:</w:t>
+            </w:r>
+          </w:p>
+        </w:tc>
+      </w:tr>
+      <w:tr>
+        <w:trPr>
+          <w:trHeight w:val="300"/>
+        </w:trPr>
+        <w:tc>
+          <w:tcPr>
+            <w:tcW w:w="2860" w:type="dxa"/>
+            <w:tcBorders>
+              <w:top w:val="nil"/>
+              <w:left w:val="single" w:sz="4" w:space="0" w:color="auto"/>
+              <w:bottom w:val="single" w:sz="4" w:space="0" w:color="auto"/>
+              <w:right w:val="single" w:sz="4" w:space="0" w:color="auto"/>
+            </w:tcBorders>
+            <w:shd w:val="clear" w:color="auto" w:fill="auto"/>
+            <w:noWrap/>
+            <w:vAlign w:val="bottom"/>
+            <w:hideMark/>
+          </w:tcPr>
+          <w:p>
+            <w:pPr>
+              <w:spacing w:after="0" w:line="240" w:lineRule="auto"/>
+              <w:rPr>
+                <w:rFonts w:ascii="Calibri" w:eastAsia="Times New Roman" w:hAnsi="Calibri" w:cs="Times New Roman"/>
+                <w:color w:val="000000"/>
+                <w:lang w:eastAsia="fr-FR"/>
+              </w:rPr>
+            </w:pPr>
+            <w:r>
+              <w:rPr>
+                <w:rFonts w:ascii="Calibri" w:eastAsia="Times New Roman" w:hAnsi="Calibri" w:cs="Times New Roman"/>
+                <w:color w:val="000000"/>
+                <w:lang w:eastAsia="fr-FR"/>
+              </w:rPr>
+              <w:t xml:space="preserve">Carte </w:t>
+            </w:r>
+            <w:proofErr w:type="spellStart"/>
+            <w:r>
+              <w:rPr>
+                <w:rFonts w:ascii="Calibri" w:eastAsia="Times New Roman" w:hAnsi="Calibri" w:cs="Times New Roman"/>
+                <w:color w:val="000000"/>
+                <w:lang w:eastAsia="fr-FR"/>
+              </w:rPr>
+              <w:t>BeagleBone</w:t>
+            </w:r>
+            <w:proofErr w:type="spellEnd"/>
+          </w:p>
+        </w:tc>
+        <w:tc>
+          <w:tcPr>
+            <w:tcW w:w="4311" w:type="dxa"/>
+            <w:tcBorders>
+              <w:top w:val="nil"/>
+              <w:left w:val="nil"/>
+              <w:bottom w:val="single" w:sz="4" w:space="0" w:color="auto"/>
+              <w:right w:val="single" w:sz="4" w:space="0" w:color="auto"/>
+            </w:tcBorders>
+            <w:shd w:val="clear" w:color="auto" w:fill="auto"/>
+            <w:noWrap/>
+            <w:vAlign w:val="bottom"/>
+            <w:hideMark/>
+          </w:tcPr>
+          <w:p>
+            <w:pPr>
+              <w:spacing w:after="0" w:line="240" w:lineRule="auto"/>
+              <w:rPr>
+                <w:rFonts w:ascii="Calibri" w:eastAsia="Times New Roman" w:hAnsi="Calibri" w:cs="Times New Roman"/>
+                <w:color w:val="000000"/>
+                <w:lang w:eastAsia="fr-FR"/>
+              </w:rPr>
+            </w:pPr>
+            <w:r>
+              <w:rPr>
+                <w:rFonts w:ascii="Calibri" w:eastAsia="Times New Roman" w:hAnsi="Calibri" w:cs="Times New Roman"/>
+                <w:color w:val="000000"/>
+                <w:lang w:eastAsia="fr-FR"/>
+              </w:rPr>
+              <w:t xml:space="preserve">210mA/h pour </w:t>
+            </w:r>
+            <w:proofErr w:type="gramStart"/>
+            <w:r>
+              <w:rPr>
+                <w:rFonts w:ascii="Calibri" w:eastAsia="Times New Roman" w:hAnsi="Calibri" w:cs="Times New Roman"/>
+                <w:color w:val="000000"/>
+                <w:lang w:eastAsia="fr-FR"/>
+              </w:rPr>
+              <w:t>la</w:t>
+            </w:r>
+            <w:proofErr w:type="gramEnd"/>
+            <w:r>
+              <w:rPr>
+                <w:rFonts w:ascii="Calibri" w:eastAsia="Times New Roman" w:hAnsi="Calibri" w:cs="Times New Roman"/>
+                <w:color w:val="000000"/>
+                <w:lang w:eastAsia="fr-FR"/>
+              </w:rPr>
+              <w:t xml:space="preserve"> green - 450mA/h pour la black</w:t>
+            </w:r>
+          </w:p>
+        </w:tc>
+      </w:tr>
+      <w:tr>
+        <w:trPr>
+          <w:trHeight w:val="300"/>
+        </w:trPr>
+        <w:tc>
+          <w:tcPr>
+            <w:tcW w:w="2860" w:type="dxa"/>
+            <w:tcBorders>
+              <w:top w:val="nil"/>
+              <w:left w:val="single" w:sz="4" w:space="0" w:color="auto"/>
+              <w:bottom w:val="single" w:sz="4" w:space="0" w:color="auto"/>
+              <w:right w:val="single" w:sz="4" w:space="0" w:color="auto"/>
+            </w:tcBorders>
+            <w:shd w:val="clear" w:color="auto" w:fill="auto"/>
+            <w:noWrap/>
+            <w:vAlign w:val="bottom"/>
+            <w:hideMark/>
+          </w:tcPr>
+          <w:p>
+            <w:pPr>
+              <w:spacing w:after="0" w:line="240" w:lineRule="auto"/>
+              <w:rPr>
+                <w:rFonts w:ascii="Calibri" w:eastAsia="Times New Roman" w:hAnsi="Calibri" w:cs="Times New Roman"/>
+                <w:color w:val="000000"/>
+                <w:lang w:eastAsia="fr-FR"/>
+              </w:rPr>
+            </w:pPr>
+            <w:r>
+              <w:rPr>
+                <w:rFonts w:ascii="Calibri" w:eastAsia="Times New Roman" w:hAnsi="Calibri" w:cs="Times New Roman"/>
+                <w:color w:val="000000"/>
+                <w:lang w:eastAsia="fr-FR"/>
+              </w:rPr>
+              <w:t>antenne wifi</w:t>
+            </w:r>
+          </w:p>
+        </w:tc>
+        <w:tc>
+          <w:tcPr>
+            <w:tcW w:w="4311" w:type="dxa"/>
+            <w:tcBorders>
+              <w:top w:val="nil"/>
+              <w:left w:val="nil"/>
+              <w:bottom w:val="single" w:sz="4" w:space="0" w:color="auto"/>
+              <w:right w:val="single" w:sz="4" w:space="0" w:color="auto"/>
+            </w:tcBorders>
+            <w:shd w:val="clear" w:color="auto" w:fill="auto"/>
+            <w:noWrap/>
+            <w:vAlign w:val="bottom"/>
+            <w:hideMark/>
+          </w:tcPr>
+          <w:p>
+            <w:pPr>
+              <w:spacing w:after="0" w:line="240" w:lineRule="auto"/>
+              <w:rPr>
+                <w:rFonts w:ascii="Calibri" w:eastAsia="Times New Roman" w:hAnsi="Calibri" w:cs="Times New Roman"/>
+                <w:color w:val="000000"/>
+                <w:lang w:eastAsia="fr-FR"/>
+              </w:rPr>
+            </w:pPr>
+            <w:r>
+              <w:rPr>
+                <w:rFonts w:ascii="Calibri" w:eastAsia="Times New Roman" w:hAnsi="Calibri" w:cs="Times New Roman"/>
+                <w:color w:val="000000"/>
+                <w:lang w:eastAsia="fr-FR"/>
+              </w:rPr>
+              <w:t>250 mA/h</w:t>
+            </w:r>
+          </w:p>
+        </w:tc>
+      </w:tr>
+      <w:tr>
+        <w:trPr>
+          <w:trHeight w:val="300"/>
+        </w:trPr>
+        <w:tc>
+          <w:tcPr>
+            <w:tcW w:w="2860" w:type="dxa"/>
+            <w:tcBorders>
+              <w:top w:val="nil"/>
+              <w:left w:val="single" w:sz="4" w:space="0" w:color="auto"/>
+              <w:bottom w:val="single" w:sz="4" w:space="0" w:color="auto"/>
+              <w:right w:val="single" w:sz="4" w:space="0" w:color="auto"/>
+            </w:tcBorders>
+            <w:shd w:val="clear" w:color="auto" w:fill="auto"/>
+            <w:noWrap/>
+            <w:vAlign w:val="bottom"/>
+            <w:hideMark/>
+          </w:tcPr>
+          <w:p>
+            <w:pPr>
+              <w:spacing w:after="0" w:line="240" w:lineRule="auto"/>
+              <w:rPr>
+                <w:rFonts w:ascii="Calibri" w:eastAsia="Times New Roman" w:hAnsi="Calibri" w:cs="Times New Roman"/>
+                <w:color w:val="000000"/>
+                <w:lang w:eastAsia="fr-FR"/>
+              </w:rPr>
+            </w:pPr>
+            <w:proofErr w:type="spellStart"/>
+            <w:r>
+              <w:rPr>
+                <w:rFonts w:ascii="Calibri" w:eastAsia="Times New Roman" w:hAnsi="Calibri" w:cs="Times New Roman"/>
+                <w:color w:val="000000"/>
+                <w:lang w:eastAsia="fr-FR"/>
+              </w:rPr>
+              <w:t>ecran</w:t>
+            </w:r>
+            <w:proofErr w:type="spellEnd"/>
+            <w:r>
+              <w:rPr>
+                <w:rFonts w:ascii="Calibri" w:eastAsia="Times New Roman" w:hAnsi="Calibri" w:cs="Times New Roman"/>
+                <w:color w:val="000000"/>
+                <w:lang w:eastAsia="fr-FR"/>
+              </w:rPr>
+              <w:t xml:space="preserve"> </w:t>
+            </w:r>
+            <w:proofErr w:type="spellStart"/>
+            <w:r>
+              <w:rPr>
+                <w:rFonts w:ascii="Calibri" w:eastAsia="Times New Roman" w:hAnsi="Calibri" w:cs="Times New Roman"/>
+                <w:color w:val="000000"/>
+                <w:lang w:eastAsia="fr-FR"/>
+              </w:rPr>
+              <w:t>lcd</w:t>
+            </w:r>
+            <w:proofErr w:type="spellEnd"/>
+          </w:p>
+        </w:tc>
+        <w:tc>
+          <w:tcPr>
+            <w:tcW w:w="4311" w:type="dxa"/>
+            <w:tcBorders>
+              <w:top w:val="nil"/>
+              <w:left w:val="nil"/>
+              <w:bottom w:val="single" w:sz="4" w:space="0" w:color="auto"/>
+              <w:right w:val="single" w:sz="4" w:space="0" w:color="auto"/>
+            </w:tcBorders>
+            <w:shd w:val="clear" w:color="auto" w:fill="auto"/>
+            <w:noWrap/>
+            <w:vAlign w:val="bottom"/>
+            <w:hideMark/>
+          </w:tcPr>
+          <w:p>
+            <w:pPr>
+              <w:spacing w:after="0" w:line="240" w:lineRule="auto"/>
+              <w:rPr>
+                <w:rFonts w:ascii="Calibri" w:eastAsia="Times New Roman" w:hAnsi="Calibri" w:cs="Times New Roman"/>
+                <w:color w:val="000000"/>
+                <w:lang w:eastAsia="fr-FR"/>
+              </w:rPr>
+            </w:pPr>
+            <w:r>
+              <w:rPr>
+                <w:rFonts w:ascii="Calibri" w:eastAsia="Times New Roman" w:hAnsi="Calibri" w:cs="Times New Roman"/>
+                <w:color w:val="000000"/>
+                <w:lang w:eastAsia="fr-FR"/>
+              </w:rPr>
+              <w:t>240 mA + carte : 3 mA</w:t>
+            </w:r>
+          </w:p>
+        </w:tc>
+      </w:tr>
+      <w:tr>
+        <w:trPr>
+          <w:trHeight w:val="300"/>
+        </w:trPr>
+        <w:tc>
+          <w:tcPr>
+            <w:tcW w:w="2860" w:type="dxa"/>
+            <w:tcBorders>
+              <w:top w:val="nil"/>
+              <w:left w:val="single" w:sz="4" w:space="0" w:color="auto"/>
+              <w:bottom w:val="single" w:sz="4" w:space="0" w:color="auto"/>
+              <w:right w:val="single" w:sz="4" w:space="0" w:color="auto"/>
+            </w:tcBorders>
+            <w:shd w:val="clear" w:color="auto" w:fill="auto"/>
+            <w:noWrap/>
+            <w:vAlign w:val="bottom"/>
+            <w:hideMark/>
+          </w:tcPr>
+          <w:p>
+            <w:pPr>
+              <w:spacing w:after="0" w:line="240" w:lineRule="auto"/>
+              <w:rPr>
+                <w:rFonts w:ascii="Calibri" w:eastAsia="Times New Roman" w:hAnsi="Calibri" w:cs="Times New Roman"/>
+                <w:color w:val="000000"/>
+                <w:lang w:eastAsia="fr-FR"/>
+              </w:rPr>
+            </w:pPr>
+            <w:proofErr w:type="spellStart"/>
+            <w:r>
+              <w:rPr>
+                <w:rFonts w:ascii="Calibri" w:eastAsia="Times New Roman" w:hAnsi="Calibri" w:cs="Times New Roman"/>
+                <w:color w:val="000000"/>
+                <w:lang w:eastAsia="fr-FR"/>
+              </w:rPr>
+              <w:t>led</w:t>
+            </w:r>
+            <w:proofErr w:type="spellEnd"/>
+            <w:r>
+              <w:rPr>
+                <w:rFonts w:ascii="Calibri" w:eastAsia="Times New Roman" w:hAnsi="Calibri" w:cs="Times New Roman"/>
+                <w:color w:val="000000"/>
+                <w:lang w:eastAsia="fr-FR"/>
+              </w:rPr>
+              <w:t xml:space="preserve"> externe</w:t>
+            </w:r>
+          </w:p>
+        </w:tc>
+        <w:tc>
+          <w:tcPr>
+            <w:tcW w:w="4311" w:type="dxa"/>
+            <w:tcBorders>
+              <w:top w:val="nil"/>
+              <w:left w:val="nil"/>
+              <w:bottom w:val="single" w:sz="4" w:space="0" w:color="auto"/>
+              <w:right w:val="single" w:sz="4" w:space="0" w:color="auto"/>
+            </w:tcBorders>
+            <w:shd w:val="clear" w:color="auto" w:fill="auto"/>
+            <w:noWrap/>
+            <w:vAlign w:val="bottom"/>
+            <w:hideMark/>
+          </w:tcPr>
+          <w:p>
+            <w:pPr>
+              <w:spacing w:after="0" w:line="240" w:lineRule="auto"/>
+              <w:rPr>
+                <w:rFonts w:ascii="Calibri" w:eastAsia="Times New Roman" w:hAnsi="Calibri" w:cs="Times New Roman"/>
+                <w:color w:val="000000"/>
+                <w:lang w:eastAsia="fr-FR"/>
+              </w:rPr>
+            </w:pPr>
+            <w:r>
+              <w:rPr>
+                <w:rFonts w:ascii="Calibri" w:eastAsia="Times New Roman" w:hAnsi="Calibri" w:cs="Times New Roman"/>
+                <w:color w:val="000000"/>
+                <w:lang w:eastAsia="fr-FR"/>
+              </w:rPr>
+              <w:t>20-25 mA</w:t>
+            </w:r>
+          </w:p>
+        </w:tc>
+      </w:tr>
+      <w:tr>
+        <w:trPr>
+          <w:trHeight w:val="300"/>
+        </w:trPr>
+        <w:tc>
+          <w:tcPr>
+            <w:tcW w:w="2860" w:type="dxa"/>
+            <w:tcBorders>
+              <w:top w:val="nil"/>
+              <w:left w:val="single" w:sz="4" w:space="0" w:color="auto"/>
+              <w:bottom w:val="single" w:sz="4" w:space="0" w:color="auto"/>
+              <w:right w:val="single" w:sz="4" w:space="0" w:color="auto"/>
+            </w:tcBorders>
+            <w:shd w:val="clear" w:color="auto" w:fill="auto"/>
+            <w:noWrap/>
+            <w:vAlign w:val="bottom"/>
+            <w:hideMark/>
+          </w:tcPr>
+          <w:p>
+            <w:pPr>
+              <w:spacing w:after="0" w:line="240" w:lineRule="auto"/>
+              <w:rPr>
+                <w:rFonts w:ascii="Calibri" w:eastAsia="Times New Roman" w:hAnsi="Calibri" w:cs="Times New Roman"/>
+                <w:color w:val="000000"/>
+                <w:lang w:eastAsia="fr-FR"/>
+              </w:rPr>
+            </w:pPr>
+            <w:proofErr w:type="spellStart"/>
+            <w:r>
+              <w:rPr>
+                <w:rFonts w:ascii="Calibri" w:eastAsia="Times New Roman" w:hAnsi="Calibri" w:cs="Times New Roman"/>
+                <w:color w:val="000000"/>
+                <w:lang w:eastAsia="fr-FR"/>
+              </w:rPr>
+              <w:t>buzzer</w:t>
+            </w:r>
+            <w:proofErr w:type="spellEnd"/>
+          </w:p>
+        </w:tc>
+        <w:tc>
+          <w:tcPr>
+            <w:tcW w:w="4311" w:type="dxa"/>
+            <w:tcBorders>
+              <w:top w:val="nil"/>
+              <w:left w:val="nil"/>
+              <w:bottom w:val="single" w:sz="4" w:space="0" w:color="auto"/>
+              <w:right w:val="single" w:sz="4" w:space="0" w:color="auto"/>
+            </w:tcBorders>
+            <w:shd w:val="clear" w:color="auto" w:fill="auto"/>
+            <w:noWrap/>
+            <w:vAlign w:val="bottom"/>
+            <w:hideMark/>
+          </w:tcPr>
+          <w:p>
+            <w:pPr>
+              <w:spacing w:after="0" w:line="240" w:lineRule="auto"/>
+              <w:rPr>
+                <w:rFonts w:ascii="Calibri" w:eastAsia="Times New Roman" w:hAnsi="Calibri" w:cs="Times New Roman"/>
+                <w:color w:val="000000"/>
+                <w:lang w:eastAsia="fr-FR"/>
+              </w:rPr>
+            </w:pPr>
+            <w:r>
+              <w:rPr>
+                <w:rFonts w:ascii="Calibri" w:eastAsia="Times New Roman" w:hAnsi="Calibri" w:cs="Times New Roman"/>
+                <w:color w:val="000000"/>
+                <w:lang w:eastAsia="fr-FR"/>
+              </w:rPr>
+              <w:t>+/-25mA/h</w:t>
+            </w:r>
+          </w:p>
+        </w:tc>
+      </w:tr>
+      <w:tr>
+        <w:trPr>
+          <w:trHeight w:val="300"/>
+        </w:trPr>
+        <w:tc>
+          <w:tcPr>
+            <w:tcW w:w="2860" w:type="dxa"/>
+            <w:tcBorders>
+              <w:top w:val="nil"/>
+              <w:left w:val="single" w:sz="4" w:space="0" w:color="auto"/>
+              <w:bottom w:val="single" w:sz="4" w:space="0" w:color="auto"/>
+              <w:right w:val="single" w:sz="4" w:space="0" w:color="auto"/>
+            </w:tcBorders>
+            <w:shd w:val="clear" w:color="auto" w:fill="auto"/>
+            <w:noWrap/>
+            <w:vAlign w:val="bottom"/>
+            <w:hideMark/>
+          </w:tcPr>
+          <w:p>
+            <w:pPr>
+              <w:spacing w:after="0" w:line="240" w:lineRule="auto"/>
+              <w:rPr>
+                <w:rFonts w:ascii="Calibri" w:eastAsia="Times New Roman" w:hAnsi="Calibri" w:cs="Times New Roman"/>
+                <w:color w:val="000000"/>
+                <w:lang w:eastAsia="fr-FR"/>
+              </w:rPr>
+            </w:pPr>
+            <w:r>
+              <w:rPr>
+                <w:rFonts w:ascii="Calibri" w:eastAsia="Times New Roman" w:hAnsi="Calibri" w:cs="Times New Roman"/>
+                <w:color w:val="000000"/>
+                <w:lang w:eastAsia="fr-FR"/>
+              </w:rPr>
+              <w:t xml:space="preserve">module de camera </w:t>
+            </w:r>
+          </w:p>
+        </w:tc>
+        <w:tc>
+          <w:tcPr>
+            <w:tcW w:w="4311" w:type="dxa"/>
+            <w:tcBorders>
+              <w:top w:val="nil"/>
+              <w:left w:val="nil"/>
+              <w:bottom w:val="single" w:sz="4" w:space="0" w:color="auto"/>
+              <w:right w:val="single" w:sz="4" w:space="0" w:color="auto"/>
+            </w:tcBorders>
+            <w:shd w:val="clear" w:color="auto" w:fill="auto"/>
+            <w:noWrap/>
+            <w:vAlign w:val="bottom"/>
+            <w:hideMark/>
+          </w:tcPr>
+          <w:p>
+            <w:pPr>
+              <w:spacing w:after="0" w:line="240" w:lineRule="auto"/>
+              <w:rPr>
+                <w:rFonts w:ascii="Calibri" w:eastAsia="Times New Roman" w:hAnsi="Calibri" w:cs="Times New Roman"/>
+                <w:color w:val="000000"/>
+                <w:lang w:eastAsia="fr-FR"/>
+              </w:rPr>
+            </w:pPr>
+            <w:r>
+              <w:rPr>
+                <w:rFonts w:ascii="Calibri" w:eastAsia="Times New Roman" w:hAnsi="Calibri" w:cs="Times New Roman"/>
+                <w:color w:val="000000"/>
+                <w:lang w:eastAsia="fr-FR"/>
+              </w:rPr>
+              <w:t>100 mA</w:t>
+            </w:r>
+          </w:p>
+        </w:tc>
+      </w:tr>
+      <w:tr>
+        <w:trPr>
+          <w:trHeight w:val="300"/>
+        </w:trPr>
+        <w:tc>
+          <w:tcPr>
+            <w:tcW w:w="2860" w:type="dxa"/>
+            <w:tcBorders>
+              <w:top w:val="nil"/>
+              <w:left w:val="single" w:sz="4" w:space="0" w:color="auto"/>
+              <w:bottom w:val="single" w:sz="4" w:space="0" w:color="auto"/>
+              <w:right w:val="single" w:sz="4" w:space="0" w:color="auto"/>
+            </w:tcBorders>
+            <w:shd w:val="clear" w:color="auto" w:fill="auto"/>
+            <w:noWrap/>
+            <w:vAlign w:val="bottom"/>
+            <w:hideMark/>
+          </w:tcPr>
+          <w:p>
+            <w:pPr>
+              <w:spacing w:after="0" w:line="240" w:lineRule="auto"/>
+              <w:rPr>
+                <w:rFonts w:ascii="Calibri" w:eastAsia="Times New Roman" w:hAnsi="Calibri" w:cs="Times New Roman"/>
+                <w:color w:val="000000"/>
+                <w:lang w:eastAsia="fr-FR"/>
+              </w:rPr>
+            </w:pPr>
+            <w:r>
+              <w:rPr>
+                <w:rFonts w:ascii="Calibri" w:eastAsia="Times New Roman" w:hAnsi="Calibri" w:cs="Times New Roman"/>
+                <w:color w:val="000000"/>
+                <w:lang w:eastAsia="fr-FR"/>
+              </w:rPr>
+              <w:t>capteur de distance ultrason</w:t>
+            </w:r>
+          </w:p>
+        </w:tc>
+        <w:tc>
+          <w:tcPr>
+            <w:tcW w:w="4311" w:type="dxa"/>
+            <w:tcBorders>
+              <w:top w:val="nil"/>
+              <w:left w:val="nil"/>
+              <w:bottom w:val="single" w:sz="4" w:space="0" w:color="auto"/>
+              <w:right w:val="single" w:sz="4" w:space="0" w:color="auto"/>
+            </w:tcBorders>
+            <w:shd w:val="clear" w:color="auto" w:fill="auto"/>
+            <w:noWrap/>
+            <w:vAlign w:val="bottom"/>
+            <w:hideMark/>
+          </w:tcPr>
+          <w:p>
+            <w:pPr>
+              <w:spacing w:after="0" w:line="240" w:lineRule="auto"/>
+              <w:rPr>
+                <w:rFonts w:ascii="Calibri" w:eastAsia="Times New Roman" w:hAnsi="Calibri" w:cs="Times New Roman"/>
+                <w:color w:val="000000"/>
+                <w:lang w:eastAsia="fr-FR"/>
+              </w:rPr>
+            </w:pPr>
+            <w:r>
+              <w:rPr>
+                <w:rFonts w:ascii="Calibri" w:eastAsia="Times New Roman" w:hAnsi="Calibri" w:cs="Times New Roman"/>
+                <w:color w:val="000000"/>
+                <w:lang w:eastAsia="fr-FR"/>
+              </w:rPr>
+              <w:t>15mA</w:t>
+            </w:r>
+          </w:p>
+        </w:tc>
+      </w:tr>
+      <w:tr>
+        <w:trPr>
+          <w:trHeight w:val="300"/>
+        </w:trPr>
+        <w:tc>
+          <w:tcPr>
+            <w:tcW w:w="2860" w:type="dxa"/>
+            <w:tcBorders>
+              <w:top w:val="nil"/>
+              <w:left w:val="nil"/>
+              <w:bottom w:val="nil"/>
+              <w:right w:val="nil"/>
+            </w:tcBorders>
+            <w:shd w:val="clear" w:color="auto" w:fill="auto"/>
+            <w:noWrap/>
+            <w:vAlign w:val="bottom"/>
+            <w:hideMark/>
+          </w:tcPr>
+          <w:p>
+            <w:pPr>
+              <w:spacing w:after="0" w:line="240" w:lineRule="auto"/>
+              <w:rPr>
+                <w:rFonts w:ascii="Calibri" w:eastAsia="Times New Roman" w:hAnsi="Calibri" w:cs="Times New Roman"/>
+                <w:color w:val="000000"/>
+                <w:lang w:eastAsia="fr-FR"/>
+              </w:rPr>
+            </w:pPr>
+          </w:p>
+        </w:tc>
+        <w:tc>
+          <w:tcPr>
+            <w:tcW w:w="4311" w:type="dxa"/>
+            <w:tcBorders>
+              <w:top w:val="nil"/>
+              <w:left w:val="nil"/>
+              <w:bottom w:val="nil"/>
+              <w:right w:val="nil"/>
+            </w:tcBorders>
+            <w:shd w:val="clear" w:color="auto" w:fill="auto"/>
+            <w:noWrap/>
+            <w:vAlign w:val="bottom"/>
+            <w:hideMark/>
+          </w:tcPr>
+          <w:p>
+            <w:pPr>
+              <w:spacing w:after="0" w:line="240" w:lineRule="auto"/>
+              <w:rPr>
+                <w:rFonts w:ascii="Times New Roman" w:eastAsia="Times New Roman" w:hAnsi="Times New Roman" w:cs="Times New Roman"/>
+                <w:sz w:val="20"/>
+                <w:szCs w:val="20"/>
+                <w:lang w:eastAsia="fr-FR"/>
+              </w:rPr>
+            </w:pPr>
+          </w:p>
+        </w:tc>
+      </w:tr>
+      <w:tr>
+        <w:trPr>
+          <w:trHeight w:val="300"/>
+        </w:trPr>
+        <w:tc>
+          <w:tcPr>
+            <w:tcW w:w="2860" w:type="dxa"/>
+            <w:tcBorders>
+              <w:top w:val="single" w:sz="4" w:space="0" w:color="auto"/>
+              <w:left w:val="single" w:sz="4" w:space="0" w:color="auto"/>
+              <w:bottom w:val="single" w:sz="4" w:space="0" w:color="auto"/>
+              <w:right w:val="nil"/>
+            </w:tcBorders>
+            <w:shd w:val="clear" w:color="auto" w:fill="auto"/>
+            <w:noWrap/>
+            <w:vAlign w:val="bottom"/>
+            <w:hideMark/>
+          </w:tcPr>
+          <w:p>
+            <w:pPr>
+              <w:spacing w:after="0" w:line="240" w:lineRule="auto"/>
+              <w:rPr>
+                <w:rFonts w:ascii="Calibri" w:eastAsia="Times New Roman" w:hAnsi="Calibri" w:cs="Times New Roman"/>
+                <w:b/>
+                <w:bCs/>
+                <w:color w:val="000000"/>
+                <w:lang w:eastAsia="fr-FR"/>
+              </w:rPr>
+            </w:pPr>
+            <w:r>
+              <w:rPr>
+                <w:rFonts w:ascii="Calibri" w:eastAsia="Times New Roman" w:hAnsi="Calibri" w:cs="Times New Roman"/>
+                <w:b/>
+                <w:bCs/>
+                <w:color w:val="000000"/>
+                <w:lang w:eastAsia="fr-FR"/>
+              </w:rPr>
+              <w:t>Total:</w:t>
+            </w:r>
+          </w:p>
+        </w:tc>
+        <w:tc>
+          <w:tcPr>
+            <w:tcW w:w="4311" w:type="dxa"/>
+            <w:tcBorders>
+              <w:top w:val="single" w:sz="4" w:space="0" w:color="auto"/>
+              <w:left w:val="single" w:sz="4" w:space="0" w:color="auto"/>
+              <w:bottom w:val="single" w:sz="4" w:space="0" w:color="auto"/>
+              <w:right w:val="single" w:sz="4" w:space="0" w:color="auto"/>
+            </w:tcBorders>
+            <w:shd w:val="clear" w:color="auto" w:fill="auto"/>
+            <w:noWrap/>
+            <w:vAlign w:val="bottom"/>
+            <w:hideMark/>
+          </w:tcPr>
+          <w:p>
+            <w:pPr>
+              <w:spacing w:after="0" w:line="240" w:lineRule="auto"/>
+              <w:rPr>
+                <w:rFonts w:ascii="Calibri" w:eastAsia="Times New Roman" w:hAnsi="Calibri" w:cs="Times New Roman"/>
+                <w:color w:val="000000"/>
+                <w:lang w:eastAsia="fr-FR"/>
+              </w:rPr>
+            </w:pPr>
+            <w:r>
+              <w:rPr>
+                <w:rFonts w:ascii="Calibri" w:eastAsia="Times New Roman" w:hAnsi="Calibri" w:cs="Times New Roman"/>
+                <w:color w:val="000000"/>
+                <w:lang w:eastAsia="fr-FR"/>
+              </w:rPr>
+              <w:t xml:space="preserve">+/- </w:t>
+            </w:r>
+            <w:r>
+              <w:rPr>
+                <w:rFonts w:ascii="Calibri" w:eastAsia="Times New Roman" w:hAnsi="Calibri" w:cs="Times New Roman"/>
+                <w:color w:val="000000"/>
+                <w:lang w:eastAsia="fr-FR"/>
+              </w:rPr>
+              <w:t>1</w:t>
+            </w:r>
+            <w:r>
+              <w:rPr>
+                <w:rFonts w:ascii="Calibri" w:eastAsia="Times New Roman" w:hAnsi="Calibri" w:cs="Times New Roman"/>
+                <w:color w:val="000000"/>
+                <w:lang w:eastAsia="fr-FR"/>
+              </w:rPr>
+              <w:t>150mA/h max</w:t>
+            </w:r>
+          </w:p>
+        </w:tc>
+      </w:tr>
+    </w:tbl>
+    <w:p>
+      <w:pPr>
+        <w:rPr>
+          <w:u w:val="single"/>
+          <w:lang w:eastAsia="fr-FR"/>
+        </w:rPr>
+      </w:pPr>
+    </w:p>
+    <w:p>
+      <w:pPr>
+        <w:rPr>
+          <w:u w:val="single"/>
+          <w:lang w:eastAsia="fr-FR"/>
+        </w:rPr>
+      </w:pPr>
+    </w:p>
+    <w:p>
+      <w:pPr>
+        <w:rPr>
+          <w:u w:val="single"/>
+          <w:lang w:eastAsia="fr-FR"/>
+        </w:rPr>
+      </w:pPr>
+    </w:p>
+    <w:p>
+      <w:pPr>
+        <w:rPr>
+          <w:u w:val="single"/>
+          <w:lang w:eastAsia="fr-FR"/>
+        </w:rPr>
+      </w:pPr>
+      <w:r>
+        <w:rPr>
+          <w:u w:val="single"/>
+          <w:lang w:eastAsia="fr-FR"/>
+        </w:rPr>
+        <w:lastRenderedPageBreak/>
+        <w:t xml:space="preserve">Partie </w:t>
+      </w:r>
+      <w:r>
+        <w:rPr>
+          <w:u w:val="single"/>
+          <w:lang w:eastAsia="fr-FR"/>
+        </w:rPr>
+        <w:t>moteurs</w:t>
+      </w:r>
+      <w:r>
+        <w:rPr>
+          <w:u w:val="single"/>
+          <w:lang w:eastAsia="fr-FR"/>
+        </w:rPr>
+        <w:t> :</w:t>
+      </w:r>
+    </w:p>
+    <w:tbl>
+      <w:tblPr>
+        <w:tblW w:w="7171" w:type="dxa"/>
+        <w:tblInd w:w="75" w:type="dxa"/>
+        <w:tblCellMar>
+          <w:left w:w="70" w:type="dxa"/>
+          <w:right w:w="70" w:type="dxa"/>
+        </w:tblCellMar>
+        <w:tblLook w:val="04A0" w:firstRow="1" w:lastRow="0" w:firstColumn="1" w:lastColumn="0" w:noHBand="0" w:noVBand="1"/>
+      </w:tblPr>
+      <w:tblGrid>
+        <w:gridCol w:w="2860"/>
+        <w:gridCol w:w="4311"/>
+      </w:tblGrid>
+      <w:tr>
+        <w:trPr>
+          <w:trHeight w:val="300"/>
+        </w:trPr>
+        <w:tc>
+          <w:tcPr>
+            <w:tcW w:w="2860" w:type="dxa"/>
+            <w:tcBorders>
+              <w:top w:val="single" w:sz="4" w:space="0" w:color="auto"/>
+              <w:left w:val="single" w:sz="4" w:space="0" w:color="auto"/>
+              <w:bottom w:val="single" w:sz="4" w:space="0" w:color="auto"/>
+              <w:right w:val="single" w:sz="4" w:space="0" w:color="auto"/>
+            </w:tcBorders>
+            <w:shd w:val="clear" w:color="auto" w:fill="auto"/>
+            <w:noWrap/>
+            <w:vAlign w:val="bottom"/>
+            <w:hideMark/>
+          </w:tcPr>
+          <w:p>
+            <w:pPr>
+              <w:spacing w:after="0" w:line="240" w:lineRule="auto"/>
+              <w:rPr>
+                <w:rFonts w:ascii="Calibri" w:eastAsia="Times New Roman" w:hAnsi="Calibri" w:cs="Times New Roman"/>
+                <w:b/>
+                <w:bCs/>
+                <w:color w:val="000000"/>
+                <w:lang w:eastAsia="fr-FR"/>
+              </w:rPr>
+            </w:pPr>
+            <w:r>
+              <w:rPr>
+                <w:rFonts w:ascii="Calibri" w:eastAsia="Times New Roman" w:hAnsi="Calibri" w:cs="Times New Roman"/>
+                <w:b/>
+                <w:bCs/>
+                <w:color w:val="000000"/>
+                <w:lang w:eastAsia="fr-FR"/>
+              </w:rPr>
+              <w:t>Nom composants</w:t>
+            </w:r>
+          </w:p>
+        </w:tc>
+        <w:tc>
+          <w:tcPr>
+            <w:tcW w:w="4311" w:type="dxa"/>
+            <w:tcBorders>
+              <w:top w:val="single" w:sz="4" w:space="0" w:color="auto"/>
+              <w:left w:val="nil"/>
+              <w:bottom w:val="single" w:sz="4" w:space="0" w:color="auto"/>
+              <w:right w:val="single" w:sz="4" w:space="0" w:color="auto"/>
+            </w:tcBorders>
+            <w:shd w:val="clear" w:color="auto" w:fill="auto"/>
+            <w:noWrap/>
+            <w:vAlign w:val="bottom"/>
+            <w:hideMark/>
+          </w:tcPr>
+          <w:p>
+            <w:pPr>
+              <w:spacing w:after="0" w:line="240" w:lineRule="auto"/>
+              <w:rPr>
+                <w:rFonts w:ascii="Calibri" w:eastAsia="Times New Roman" w:hAnsi="Calibri" w:cs="Times New Roman"/>
+                <w:b/>
+                <w:bCs/>
+                <w:color w:val="000000"/>
+                <w:lang w:eastAsia="fr-FR"/>
+              </w:rPr>
+            </w:pPr>
+            <w:r>
+              <w:rPr>
+                <w:rFonts w:ascii="Calibri" w:eastAsia="Times New Roman" w:hAnsi="Calibri" w:cs="Times New Roman"/>
+                <w:b/>
+                <w:bCs/>
+                <w:color w:val="000000"/>
+                <w:lang w:eastAsia="fr-FR"/>
+              </w:rPr>
+              <w:t>Consommation:</w:t>
+            </w:r>
+          </w:p>
+        </w:tc>
+      </w:tr>
+      <w:tr>
+        <w:trPr>
+          <w:trHeight w:val="300"/>
+        </w:trPr>
+        <w:tc>
+          <w:tcPr>
+            <w:tcW w:w="2860" w:type="dxa"/>
+            <w:tcBorders>
+              <w:top w:val="nil"/>
+              <w:left w:val="single" w:sz="4" w:space="0" w:color="auto"/>
+              <w:bottom w:val="single" w:sz="4" w:space="0" w:color="auto"/>
+              <w:right w:val="single" w:sz="4" w:space="0" w:color="auto"/>
+            </w:tcBorders>
+            <w:shd w:val="clear" w:color="auto" w:fill="auto"/>
+            <w:noWrap/>
+            <w:vAlign w:val="bottom"/>
+            <w:hideMark/>
+          </w:tcPr>
+          <w:p>
+            <w:pPr>
+              <w:spacing w:after="0" w:line="240" w:lineRule="auto"/>
+              <w:rPr>
+                <w:rFonts w:ascii="Calibri" w:eastAsia="Times New Roman" w:hAnsi="Calibri" w:cs="Times New Roman"/>
+                <w:color w:val="000000"/>
+                <w:lang w:eastAsia="fr-FR"/>
+              </w:rPr>
+            </w:pPr>
+            <w:r>
+              <w:rPr>
+                <w:rFonts w:ascii="Calibri" w:eastAsia="Times New Roman" w:hAnsi="Calibri" w:cs="Times New Roman"/>
+                <w:color w:val="000000"/>
+                <w:lang w:eastAsia="fr-FR"/>
+              </w:rPr>
+              <w:t>moteurs</w:t>
+            </w:r>
+          </w:p>
+        </w:tc>
+        <w:tc>
+          <w:tcPr>
+            <w:tcW w:w="4311" w:type="dxa"/>
+            <w:tcBorders>
+              <w:top w:val="nil"/>
+              <w:left w:val="nil"/>
+              <w:bottom w:val="single" w:sz="4" w:space="0" w:color="auto"/>
+              <w:right w:val="single" w:sz="4" w:space="0" w:color="auto"/>
+            </w:tcBorders>
+            <w:shd w:val="clear" w:color="auto" w:fill="auto"/>
+            <w:noWrap/>
+            <w:vAlign w:val="bottom"/>
+            <w:hideMark/>
+          </w:tcPr>
+          <w:p>
+            <w:pPr>
+              <w:spacing w:after="0" w:line="240" w:lineRule="auto"/>
+              <w:rPr>
+                <w:rFonts w:ascii="Calibri" w:eastAsia="Times New Roman" w:hAnsi="Calibri" w:cs="Times New Roman"/>
+                <w:color w:val="000000"/>
+                <w:lang w:eastAsia="fr-FR"/>
+              </w:rPr>
+            </w:pPr>
+            <w:r>
+              <w:rPr>
+                <w:rFonts w:ascii="Calibri" w:eastAsia="Times New Roman" w:hAnsi="Calibri" w:cs="Times New Roman"/>
+                <w:color w:val="000000"/>
+                <w:lang w:eastAsia="fr-FR"/>
+              </w:rPr>
+              <w:t>2,5 A/h en bloqué / 500 mA/h en charge</w:t>
+            </w:r>
+            <w:bookmarkStart w:id="11" w:name="_GoBack"/>
+            <w:bookmarkEnd w:id="11"/>
+          </w:p>
+        </w:tc>
+      </w:tr>
+      <w:tr>
+        <w:trPr>
+          <w:trHeight w:val="300"/>
+        </w:trPr>
+        <w:tc>
+          <w:tcPr>
+            <w:tcW w:w="2860" w:type="dxa"/>
+            <w:tcBorders>
+              <w:top w:val="nil"/>
+              <w:left w:val="single" w:sz="4" w:space="0" w:color="auto"/>
+              <w:bottom w:val="single" w:sz="4" w:space="0" w:color="auto"/>
+              <w:right w:val="single" w:sz="4" w:space="0" w:color="auto"/>
+            </w:tcBorders>
+            <w:shd w:val="clear" w:color="auto" w:fill="auto"/>
+            <w:noWrap/>
+            <w:vAlign w:val="bottom"/>
+            <w:hideMark/>
+          </w:tcPr>
+          <w:p>
+            <w:pPr>
+              <w:spacing w:after="0" w:line="240" w:lineRule="auto"/>
+              <w:rPr>
+                <w:rFonts w:ascii="Calibri" w:eastAsia="Times New Roman" w:hAnsi="Calibri" w:cs="Times New Roman"/>
+                <w:color w:val="000000"/>
+                <w:lang w:eastAsia="fr-FR"/>
+              </w:rPr>
+            </w:pPr>
+            <w:r>
+              <w:rPr>
+                <w:rFonts w:ascii="Calibri" w:eastAsia="Times New Roman" w:hAnsi="Calibri" w:cs="Times New Roman"/>
+                <w:color w:val="000000"/>
+                <w:lang w:eastAsia="fr-FR"/>
+              </w:rPr>
+              <w:t>antenne wifi</w:t>
+            </w:r>
+          </w:p>
+        </w:tc>
+        <w:tc>
+          <w:tcPr>
+            <w:tcW w:w="4311" w:type="dxa"/>
+            <w:tcBorders>
+              <w:top w:val="nil"/>
+              <w:left w:val="nil"/>
+              <w:bottom w:val="single" w:sz="4" w:space="0" w:color="auto"/>
+              <w:right w:val="single" w:sz="4" w:space="0" w:color="auto"/>
+            </w:tcBorders>
+            <w:shd w:val="clear" w:color="auto" w:fill="auto"/>
+            <w:noWrap/>
+            <w:vAlign w:val="bottom"/>
+            <w:hideMark/>
+          </w:tcPr>
+          <w:p>
+            <w:pPr>
+              <w:spacing w:after="0" w:line="240" w:lineRule="auto"/>
+              <w:rPr>
+                <w:rFonts w:ascii="Calibri" w:eastAsia="Times New Roman" w:hAnsi="Calibri" w:cs="Times New Roman"/>
+                <w:color w:val="000000"/>
+                <w:lang w:eastAsia="fr-FR"/>
+              </w:rPr>
+            </w:pPr>
+            <w:r>
+              <w:rPr>
+                <w:rFonts w:ascii="Calibri" w:eastAsia="Times New Roman" w:hAnsi="Calibri" w:cs="Times New Roman"/>
+                <w:color w:val="000000"/>
+                <w:lang w:eastAsia="fr-FR"/>
+              </w:rPr>
+              <w:t>250 mA/h</w:t>
+            </w:r>
+          </w:p>
+        </w:tc>
+      </w:tr>
+      <w:tr>
+        <w:trPr>
+          <w:trHeight w:val="300"/>
+        </w:trPr>
+        <w:tc>
+          <w:tcPr>
+            <w:tcW w:w="2860" w:type="dxa"/>
+            <w:tcBorders>
+              <w:top w:val="nil"/>
+              <w:left w:val="single" w:sz="4" w:space="0" w:color="auto"/>
+              <w:bottom w:val="single" w:sz="4" w:space="0" w:color="auto"/>
+              <w:right w:val="single" w:sz="4" w:space="0" w:color="auto"/>
+            </w:tcBorders>
+            <w:shd w:val="clear" w:color="auto" w:fill="auto"/>
+            <w:noWrap/>
+            <w:vAlign w:val="bottom"/>
+            <w:hideMark/>
+          </w:tcPr>
+          <w:p>
+            <w:pPr>
+              <w:spacing w:after="0" w:line="240" w:lineRule="auto"/>
+              <w:rPr>
+                <w:rFonts w:ascii="Calibri" w:eastAsia="Times New Roman" w:hAnsi="Calibri" w:cs="Times New Roman"/>
+                <w:color w:val="000000"/>
+                <w:lang w:eastAsia="fr-FR"/>
+              </w:rPr>
+            </w:pPr>
+            <w:proofErr w:type="spellStart"/>
+            <w:r>
+              <w:rPr>
+                <w:rFonts w:ascii="Calibri" w:eastAsia="Times New Roman" w:hAnsi="Calibri" w:cs="Times New Roman"/>
+                <w:color w:val="000000"/>
+                <w:lang w:eastAsia="fr-FR"/>
+              </w:rPr>
+              <w:t>ecran</w:t>
+            </w:r>
+            <w:proofErr w:type="spellEnd"/>
+            <w:r>
+              <w:rPr>
+                <w:rFonts w:ascii="Calibri" w:eastAsia="Times New Roman" w:hAnsi="Calibri" w:cs="Times New Roman"/>
+                <w:color w:val="000000"/>
+                <w:lang w:eastAsia="fr-FR"/>
+              </w:rPr>
+              <w:t xml:space="preserve"> </w:t>
+            </w:r>
+            <w:proofErr w:type="spellStart"/>
+            <w:r>
+              <w:rPr>
+                <w:rFonts w:ascii="Calibri" w:eastAsia="Times New Roman" w:hAnsi="Calibri" w:cs="Times New Roman"/>
+                <w:color w:val="000000"/>
+                <w:lang w:eastAsia="fr-FR"/>
+              </w:rPr>
+              <w:t>lcd</w:t>
+            </w:r>
+            <w:proofErr w:type="spellEnd"/>
+          </w:p>
+        </w:tc>
+        <w:tc>
+          <w:tcPr>
+            <w:tcW w:w="4311" w:type="dxa"/>
+            <w:tcBorders>
+              <w:top w:val="nil"/>
+              <w:left w:val="nil"/>
+              <w:bottom w:val="single" w:sz="4" w:space="0" w:color="auto"/>
+              <w:right w:val="single" w:sz="4" w:space="0" w:color="auto"/>
+            </w:tcBorders>
+            <w:shd w:val="clear" w:color="auto" w:fill="auto"/>
+            <w:noWrap/>
+            <w:vAlign w:val="bottom"/>
+            <w:hideMark/>
+          </w:tcPr>
+          <w:p>
+            <w:pPr>
+              <w:spacing w:after="0" w:line="240" w:lineRule="auto"/>
+              <w:rPr>
+                <w:rFonts w:ascii="Calibri" w:eastAsia="Times New Roman" w:hAnsi="Calibri" w:cs="Times New Roman"/>
+                <w:color w:val="000000"/>
+                <w:lang w:eastAsia="fr-FR"/>
+              </w:rPr>
+            </w:pPr>
+            <w:r>
+              <w:rPr>
+                <w:rFonts w:ascii="Calibri" w:eastAsia="Times New Roman" w:hAnsi="Calibri" w:cs="Times New Roman"/>
+                <w:color w:val="000000"/>
+                <w:lang w:eastAsia="fr-FR"/>
+              </w:rPr>
+              <w:t>240 mA + carte : 3 mA</w:t>
+            </w:r>
+          </w:p>
+        </w:tc>
+      </w:tr>
+      <w:tr>
+        <w:trPr>
+          <w:trHeight w:val="300"/>
+        </w:trPr>
+        <w:tc>
+          <w:tcPr>
+            <w:tcW w:w="2860" w:type="dxa"/>
+            <w:tcBorders>
+              <w:top w:val="nil"/>
+              <w:left w:val="single" w:sz="4" w:space="0" w:color="auto"/>
+              <w:bottom w:val="single" w:sz="4" w:space="0" w:color="auto"/>
+              <w:right w:val="single" w:sz="4" w:space="0" w:color="auto"/>
+            </w:tcBorders>
+            <w:shd w:val="clear" w:color="auto" w:fill="auto"/>
+            <w:noWrap/>
+            <w:vAlign w:val="bottom"/>
+            <w:hideMark/>
+          </w:tcPr>
+          <w:p>
+            <w:pPr>
+              <w:spacing w:after="0" w:line="240" w:lineRule="auto"/>
+              <w:rPr>
+                <w:rFonts w:ascii="Calibri" w:eastAsia="Times New Roman" w:hAnsi="Calibri" w:cs="Times New Roman"/>
+                <w:color w:val="000000"/>
+                <w:lang w:eastAsia="fr-FR"/>
+              </w:rPr>
+            </w:pPr>
+            <w:proofErr w:type="spellStart"/>
+            <w:r>
+              <w:rPr>
+                <w:rFonts w:ascii="Calibri" w:eastAsia="Times New Roman" w:hAnsi="Calibri" w:cs="Times New Roman"/>
+                <w:color w:val="000000"/>
+                <w:lang w:eastAsia="fr-FR"/>
+              </w:rPr>
+              <w:t>led</w:t>
+            </w:r>
+            <w:proofErr w:type="spellEnd"/>
+            <w:r>
+              <w:rPr>
+                <w:rFonts w:ascii="Calibri" w:eastAsia="Times New Roman" w:hAnsi="Calibri" w:cs="Times New Roman"/>
+                <w:color w:val="000000"/>
+                <w:lang w:eastAsia="fr-FR"/>
+              </w:rPr>
+              <w:t xml:space="preserve"> externe</w:t>
+            </w:r>
+          </w:p>
+        </w:tc>
+        <w:tc>
+          <w:tcPr>
+            <w:tcW w:w="4311" w:type="dxa"/>
+            <w:tcBorders>
+              <w:top w:val="nil"/>
+              <w:left w:val="nil"/>
+              <w:bottom w:val="single" w:sz="4" w:space="0" w:color="auto"/>
+              <w:right w:val="single" w:sz="4" w:space="0" w:color="auto"/>
+            </w:tcBorders>
+            <w:shd w:val="clear" w:color="auto" w:fill="auto"/>
+            <w:noWrap/>
+            <w:vAlign w:val="bottom"/>
+            <w:hideMark/>
+          </w:tcPr>
+          <w:p>
+            <w:pPr>
+              <w:spacing w:after="0" w:line="240" w:lineRule="auto"/>
+              <w:rPr>
+                <w:rFonts w:ascii="Calibri" w:eastAsia="Times New Roman" w:hAnsi="Calibri" w:cs="Times New Roman"/>
+                <w:color w:val="000000"/>
+                <w:lang w:eastAsia="fr-FR"/>
+              </w:rPr>
+            </w:pPr>
+            <w:r>
+              <w:rPr>
+                <w:rFonts w:ascii="Calibri" w:eastAsia="Times New Roman" w:hAnsi="Calibri" w:cs="Times New Roman"/>
+                <w:color w:val="000000"/>
+                <w:lang w:eastAsia="fr-FR"/>
+              </w:rPr>
+              <w:t>20-25 mA</w:t>
+            </w:r>
+          </w:p>
+        </w:tc>
+      </w:tr>
+      <w:tr>
+        <w:trPr>
+          <w:trHeight w:val="300"/>
+        </w:trPr>
+        <w:tc>
+          <w:tcPr>
+            <w:tcW w:w="2860" w:type="dxa"/>
+            <w:tcBorders>
+              <w:top w:val="nil"/>
+              <w:left w:val="single" w:sz="4" w:space="0" w:color="auto"/>
+              <w:bottom w:val="single" w:sz="4" w:space="0" w:color="auto"/>
+              <w:right w:val="single" w:sz="4" w:space="0" w:color="auto"/>
+            </w:tcBorders>
+            <w:shd w:val="clear" w:color="auto" w:fill="auto"/>
+            <w:noWrap/>
+            <w:vAlign w:val="bottom"/>
+            <w:hideMark/>
+          </w:tcPr>
+          <w:p>
+            <w:pPr>
+              <w:spacing w:after="0" w:line="240" w:lineRule="auto"/>
+              <w:rPr>
+                <w:rFonts w:ascii="Calibri" w:eastAsia="Times New Roman" w:hAnsi="Calibri" w:cs="Times New Roman"/>
+                <w:color w:val="000000"/>
+                <w:lang w:eastAsia="fr-FR"/>
+              </w:rPr>
+            </w:pPr>
+            <w:proofErr w:type="spellStart"/>
+            <w:r>
+              <w:rPr>
+                <w:rFonts w:ascii="Calibri" w:eastAsia="Times New Roman" w:hAnsi="Calibri" w:cs="Times New Roman"/>
+                <w:color w:val="000000"/>
+                <w:lang w:eastAsia="fr-FR"/>
+              </w:rPr>
+              <w:t>buzzer</w:t>
+            </w:r>
+            <w:proofErr w:type="spellEnd"/>
+          </w:p>
+        </w:tc>
+        <w:tc>
+          <w:tcPr>
+            <w:tcW w:w="4311" w:type="dxa"/>
+            <w:tcBorders>
+              <w:top w:val="nil"/>
+              <w:left w:val="nil"/>
+              <w:bottom w:val="single" w:sz="4" w:space="0" w:color="auto"/>
+              <w:right w:val="single" w:sz="4" w:space="0" w:color="auto"/>
+            </w:tcBorders>
+            <w:shd w:val="clear" w:color="auto" w:fill="auto"/>
+            <w:noWrap/>
+            <w:vAlign w:val="bottom"/>
+            <w:hideMark/>
+          </w:tcPr>
+          <w:p>
+            <w:pPr>
+              <w:spacing w:after="0" w:line="240" w:lineRule="auto"/>
+              <w:rPr>
+                <w:rFonts w:ascii="Calibri" w:eastAsia="Times New Roman" w:hAnsi="Calibri" w:cs="Times New Roman"/>
+                <w:color w:val="000000"/>
+                <w:lang w:eastAsia="fr-FR"/>
+              </w:rPr>
+            </w:pPr>
+            <w:r>
+              <w:rPr>
+                <w:rFonts w:ascii="Calibri" w:eastAsia="Times New Roman" w:hAnsi="Calibri" w:cs="Times New Roman"/>
+                <w:color w:val="000000"/>
+                <w:lang w:eastAsia="fr-FR"/>
+              </w:rPr>
+              <w:t>+/-25mA/h</w:t>
+            </w:r>
+          </w:p>
+        </w:tc>
+      </w:tr>
+      <w:tr>
+        <w:trPr>
+          <w:trHeight w:val="300"/>
+        </w:trPr>
+        <w:tc>
+          <w:tcPr>
+            <w:tcW w:w="2860" w:type="dxa"/>
+            <w:tcBorders>
+              <w:top w:val="nil"/>
+              <w:left w:val="single" w:sz="4" w:space="0" w:color="auto"/>
+              <w:bottom w:val="single" w:sz="4" w:space="0" w:color="auto"/>
+              <w:right w:val="single" w:sz="4" w:space="0" w:color="auto"/>
+            </w:tcBorders>
+            <w:shd w:val="clear" w:color="auto" w:fill="auto"/>
+            <w:noWrap/>
+            <w:vAlign w:val="bottom"/>
+            <w:hideMark/>
+          </w:tcPr>
+          <w:p>
+            <w:pPr>
+              <w:spacing w:after="0" w:line="240" w:lineRule="auto"/>
+              <w:rPr>
+                <w:rFonts w:ascii="Calibri" w:eastAsia="Times New Roman" w:hAnsi="Calibri" w:cs="Times New Roman"/>
+                <w:color w:val="000000"/>
+                <w:lang w:eastAsia="fr-FR"/>
+              </w:rPr>
+            </w:pPr>
+            <w:r>
+              <w:rPr>
+                <w:rFonts w:ascii="Calibri" w:eastAsia="Times New Roman" w:hAnsi="Calibri" w:cs="Times New Roman"/>
+                <w:color w:val="000000"/>
+                <w:lang w:eastAsia="fr-FR"/>
+              </w:rPr>
+              <w:t xml:space="preserve">module de camera </w:t>
+            </w:r>
+          </w:p>
+        </w:tc>
+        <w:tc>
+          <w:tcPr>
+            <w:tcW w:w="4311" w:type="dxa"/>
+            <w:tcBorders>
+              <w:top w:val="nil"/>
+              <w:left w:val="nil"/>
+              <w:bottom w:val="single" w:sz="4" w:space="0" w:color="auto"/>
+              <w:right w:val="single" w:sz="4" w:space="0" w:color="auto"/>
+            </w:tcBorders>
+            <w:shd w:val="clear" w:color="auto" w:fill="auto"/>
+            <w:noWrap/>
+            <w:vAlign w:val="bottom"/>
+            <w:hideMark/>
+          </w:tcPr>
+          <w:p>
+            <w:pPr>
+              <w:spacing w:after="0" w:line="240" w:lineRule="auto"/>
+              <w:rPr>
+                <w:rFonts w:ascii="Calibri" w:eastAsia="Times New Roman" w:hAnsi="Calibri" w:cs="Times New Roman"/>
+                <w:color w:val="000000"/>
+                <w:lang w:eastAsia="fr-FR"/>
+              </w:rPr>
+            </w:pPr>
+            <w:r>
+              <w:rPr>
+                <w:rFonts w:ascii="Calibri" w:eastAsia="Times New Roman" w:hAnsi="Calibri" w:cs="Times New Roman"/>
+                <w:color w:val="000000"/>
+                <w:lang w:eastAsia="fr-FR"/>
+              </w:rPr>
+              <w:t>100 mA</w:t>
+            </w:r>
+          </w:p>
+        </w:tc>
+      </w:tr>
+      <w:tr>
+        <w:trPr>
+          <w:trHeight w:val="300"/>
+        </w:trPr>
+        <w:tc>
+          <w:tcPr>
+            <w:tcW w:w="2860" w:type="dxa"/>
+            <w:tcBorders>
+              <w:top w:val="nil"/>
+              <w:left w:val="single" w:sz="4" w:space="0" w:color="auto"/>
+              <w:bottom w:val="single" w:sz="4" w:space="0" w:color="auto"/>
+              <w:right w:val="single" w:sz="4" w:space="0" w:color="auto"/>
+            </w:tcBorders>
+            <w:shd w:val="clear" w:color="auto" w:fill="auto"/>
+            <w:noWrap/>
+            <w:vAlign w:val="bottom"/>
+            <w:hideMark/>
+          </w:tcPr>
+          <w:p>
+            <w:pPr>
+              <w:spacing w:after="0" w:line="240" w:lineRule="auto"/>
+              <w:rPr>
+                <w:rFonts w:ascii="Calibri" w:eastAsia="Times New Roman" w:hAnsi="Calibri" w:cs="Times New Roman"/>
+                <w:color w:val="000000"/>
+                <w:lang w:eastAsia="fr-FR"/>
+              </w:rPr>
+            </w:pPr>
+            <w:r>
+              <w:rPr>
+                <w:rFonts w:ascii="Calibri" w:eastAsia="Times New Roman" w:hAnsi="Calibri" w:cs="Times New Roman"/>
+                <w:color w:val="000000"/>
+                <w:lang w:eastAsia="fr-FR"/>
+              </w:rPr>
+              <w:t>capteur de distance ultrason</w:t>
+            </w:r>
+          </w:p>
+        </w:tc>
+        <w:tc>
+          <w:tcPr>
+            <w:tcW w:w="4311" w:type="dxa"/>
+            <w:tcBorders>
+              <w:top w:val="nil"/>
+              <w:left w:val="nil"/>
+              <w:bottom w:val="single" w:sz="4" w:space="0" w:color="auto"/>
+              <w:right w:val="single" w:sz="4" w:space="0" w:color="auto"/>
+            </w:tcBorders>
+            <w:shd w:val="clear" w:color="auto" w:fill="auto"/>
+            <w:noWrap/>
+            <w:vAlign w:val="bottom"/>
+            <w:hideMark/>
+          </w:tcPr>
+          <w:p>
+            <w:pPr>
+              <w:spacing w:after="0" w:line="240" w:lineRule="auto"/>
+              <w:rPr>
+                <w:rFonts w:ascii="Calibri" w:eastAsia="Times New Roman" w:hAnsi="Calibri" w:cs="Times New Roman"/>
+                <w:color w:val="000000"/>
+                <w:lang w:eastAsia="fr-FR"/>
+              </w:rPr>
+            </w:pPr>
+            <w:r>
+              <w:rPr>
+                <w:rFonts w:ascii="Calibri" w:eastAsia="Times New Roman" w:hAnsi="Calibri" w:cs="Times New Roman"/>
+                <w:color w:val="000000"/>
+                <w:lang w:eastAsia="fr-FR"/>
+              </w:rPr>
+              <w:t>15mA</w:t>
+            </w:r>
+          </w:p>
+        </w:tc>
+      </w:tr>
+      <w:tr>
+        <w:trPr>
+          <w:trHeight w:val="300"/>
+        </w:trPr>
+        <w:tc>
+          <w:tcPr>
+            <w:tcW w:w="2860" w:type="dxa"/>
+            <w:tcBorders>
+              <w:top w:val="nil"/>
+              <w:left w:val="nil"/>
+              <w:bottom w:val="nil"/>
+              <w:right w:val="nil"/>
+            </w:tcBorders>
+            <w:shd w:val="clear" w:color="auto" w:fill="auto"/>
+            <w:noWrap/>
+            <w:vAlign w:val="bottom"/>
+            <w:hideMark/>
+          </w:tcPr>
+          <w:p>
+            <w:pPr>
+              <w:spacing w:after="0" w:line="240" w:lineRule="auto"/>
+              <w:rPr>
+                <w:rFonts w:ascii="Calibri" w:eastAsia="Times New Roman" w:hAnsi="Calibri" w:cs="Times New Roman"/>
+                <w:color w:val="000000"/>
+                <w:lang w:eastAsia="fr-FR"/>
+              </w:rPr>
+            </w:pPr>
+          </w:p>
+        </w:tc>
+        <w:tc>
+          <w:tcPr>
+            <w:tcW w:w="4311" w:type="dxa"/>
+            <w:tcBorders>
+              <w:top w:val="nil"/>
+              <w:left w:val="nil"/>
+              <w:bottom w:val="nil"/>
+              <w:right w:val="nil"/>
+            </w:tcBorders>
+            <w:shd w:val="clear" w:color="auto" w:fill="auto"/>
+            <w:noWrap/>
+            <w:vAlign w:val="bottom"/>
+            <w:hideMark/>
+          </w:tcPr>
+          <w:p>
+            <w:pPr>
+              <w:spacing w:after="0" w:line="240" w:lineRule="auto"/>
+              <w:rPr>
+                <w:rFonts w:ascii="Times New Roman" w:eastAsia="Times New Roman" w:hAnsi="Times New Roman" w:cs="Times New Roman"/>
+                <w:sz w:val="20"/>
+                <w:szCs w:val="20"/>
+                <w:lang w:eastAsia="fr-FR"/>
+              </w:rPr>
+            </w:pPr>
+          </w:p>
+        </w:tc>
+      </w:tr>
+      <w:tr>
+        <w:trPr>
+          <w:trHeight w:val="300"/>
+        </w:trPr>
+        <w:tc>
+          <w:tcPr>
+            <w:tcW w:w="2860" w:type="dxa"/>
+            <w:tcBorders>
+              <w:top w:val="single" w:sz="4" w:space="0" w:color="auto"/>
+              <w:left w:val="single" w:sz="4" w:space="0" w:color="auto"/>
+              <w:bottom w:val="single" w:sz="4" w:space="0" w:color="auto"/>
+              <w:right w:val="nil"/>
+            </w:tcBorders>
+            <w:shd w:val="clear" w:color="auto" w:fill="auto"/>
+            <w:noWrap/>
+            <w:vAlign w:val="bottom"/>
+            <w:hideMark/>
+          </w:tcPr>
+          <w:p>
+            <w:pPr>
+              <w:spacing w:after="0" w:line="240" w:lineRule="auto"/>
+              <w:rPr>
+                <w:rFonts w:ascii="Calibri" w:eastAsia="Times New Roman" w:hAnsi="Calibri" w:cs="Times New Roman"/>
+                <w:b/>
+                <w:bCs/>
+                <w:color w:val="000000"/>
+                <w:lang w:eastAsia="fr-FR"/>
+              </w:rPr>
+            </w:pPr>
+            <w:r>
+              <w:rPr>
+                <w:rFonts w:ascii="Calibri" w:eastAsia="Times New Roman" w:hAnsi="Calibri" w:cs="Times New Roman"/>
+                <w:b/>
+                <w:bCs/>
+                <w:color w:val="000000"/>
+                <w:lang w:eastAsia="fr-FR"/>
+              </w:rPr>
+              <w:t>Total:</w:t>
+            </w:r>
+          </w:p>
+        </w:tc>
+        <w:tc>
+          <w:tcPr>
+            <w:tcW w:w="4311" w:type="dxa"/>
+            <w:tcBorders>
+              <w:top w:val="single" w:sz="4" w:space="0" w:color="auto"/>
+              <w:left w:val="single" w:sz="4" w:space="0" w:color="auto"/>
+              <w:bottom w:val="single" w:sz="4" w:space="0" w:color="auto"/>
+              <w:right w:val="single" w:sz="4" w:space="0" w:color="auto"/>
+            </w:tcBorders>
+            <w:shd w:val="clear" w:color="auto" w:fill="auto"/>
+            <w:noWrap/>
+            <w:vAlign w:val="bottom"/>
+            <w:hideMark/>
+          </w:tcPr>
+          <w:p>
+            <w:pPr>
+              <w:spacing w:after="0" w:line="240" w:lineRule="auto"/>
+              <w:rPr>
+                <w:rFonts w:ascii="Calibri" w:eastAsia="Times New Roman" w:hAnsi="Calibri" w:cs="Times New Roman"/>
+                <w:color w:val="000000"/>
+                <w:lang w:eastAsia="fr-FR"/>
+              </w:rPr>
+            </w:pPr>
+            <w:r>
+              <w:rPr>
+                <w:rFonts w:ascii="Calibri" w:eastAsia="Times New Roman" w:hAnsi="Calibri" w:cs="Times New Roman"/>
+                <w:color w:val="000000"/>
+                <w:lang w:eastAsia="fr-FR"/>
+              </w:rPr>
+              <w:t xml:space="preserve">+/- </w:t>
+            </w:r>
+            <w:r>
+              <w:rPr>
+                <w:rFonts w:ascii="Calibri" w:eastAsia="Times New Roman" w:hAnsi="Calibri" w:cs="Times New Roman"/>
+                <w:color w:val="000000"/>
+                <w:lang w:eastAsia="fr-FR"/>
+              </w:rPr>
+              <w:t>1</w:t>
+            </w:r>
+            <w:r>
+              <w:rPr>
+                <w:rFonts w:ascii="Calibri" w:eastAsia="Times New Roman" w:hAnsi="Calibri" w:cs="Times New Roman"/>
+                <w:color w:val="000000"/>
+                <w:lang w:eastAsia="fr-FR"/>
+              </w:rPr>
+              <w:t>150mA/h max</w:t>
+            </w:r>
+          </w:p>
+        </w:tc>
+      </w:tr>
+    </w:tbl>
+    <w:p>
+      <w:pPr>
+        <w:rPr>
+          <w:u w:val="single"/>
+          <w:lang w:eastAsia="fr-FR"/>
+        </w:rPr>
+      </w:pPr>
+    </w:p>
+    <w:p>
+      <w:pPr>
+        <w:rPr>
+          <w:u w:val="single"/>
+          <w:lang w:eastAsia="fr-FR"/>
+        </w:rPr>
+      </w:pPr>
+    </w:p>
+    <w:p>
+      <w:pPr>
+        <w:rPr>
+          <w:u w:val="single"/>
+          <w:lang w:eastAsia="fr-FR"/>
+        </w:rPr>
+      </w:pPr>
+    </w:p>
+    <w:p>
+      <w:pPr>
+        <w:rPr>
+          <w:u w:val="single"/>
+          <w:lang w:eastAsia="fr-FR"/>
+        </w:rPr>
+      </w:pPr>
+      <w:r>
+        <w:rPr>
+          <w:u w:val="single"/>
+          <w:lang w:eastAsia="fr-FR"/>
+        </w:rPr>
+        <w:t>Technologies utilisées :</w:t>
       </w:r>
     </w:p>
     <w:p>
@@ -1954,7 +3921,7 @@
         <w:rPr>
           <w:lang w:eastAsia="fr-FR"/>
         </w:rPr>
-        <w:t>L’application smartphone sera elle développée en JAVA.</w:t>
+        <w:t>Pour coder l’application actionnant les moteurs la technologie utilisée sera du C/C++.</w:t>
       </w:r>
     </w:p>
     <w:p>
@@ -1972,36 +3939,7 @@
         <w:rPr>
           <w:lang w:eastAsia="fr-FR"/>
         </w:rPr>
-        <w:t>La liaison entre le JAVA et le C/C++ sera elle faite avec la technologie ROS (Robot Operating System)</w:t>
-      </w:r>
-    </w:p>
-    <w:p>
-      <w:pPr>
-        <w:rPr>
-          <w:u w:val="single"/>
-          <w:lang w:eastAsia="fr-FR"/>
-        </w:rPr>
-      </w:pPr>
-      <w:r>
-        <w:rPr>
-          <w:u w:val="single"/>
-          <w:lang w:eastAsia="fr-FR"/>
-        </w:rPr>
-        <w:t>Port</w:t>
-      </w:r>
-      <w:r>
-        <w:rPr>
-          <w:u w:val="single"/>
-          <w:lang w:eastAsia="fr-FR"/>
-        </w:rPr>
-        <w:t>s</w:t>
-      </w:r>
-      <w:r>
-        <w:rPr>
-          <w:u w:val="single"/>
-          <w:lang w:eastAsia="fr-FR"/>
-        </w:rPr>
-        <w:t xml:space="preserve"> utilisés :</w:t>
+        <w:t>L’application smartphone sera elle développée en JAVA.</w:t>
       </w:r>
     </w:p>
     <w:p>
@@ -2019,7 +3957,36 @@
         <w:rPr>
           <w:lang w:eastAsia="fr-FR"/>
         </w:rPr>
-        <w:t>Port série : Pour connexion contrôleur moteurs</w:t>
+        <w:t>La liaison entre le JAVA et le C/C++ sera elle faite avec la technologie ROS (Robot Operating System)</w:t>
+      </w:r>
+    </w:p>
+    <w:p>
+      <w:pPr>
+        <w:rPr>
+          <w:u w:val="single"/>
+          <w:lang w:eastAsia="fr-FR"/>
+        </w:rPr>
+      </w:pPr>
+      <w:r>
+        <w:rPr>
+          <w:u w:val="single"/>
+          <w:lang w:eastAsia="fr-FR"/>
+        </w:rPr>
+        <w:t>Port</w:t>
+      </w:r>
+      <w:r>
+        <w:rPr>
+          <w:u w:val="single"/>
+          <w:lang w:eastAsia="fr-FR"/>
+        </w:rPr>
+        <w:t>s</w:t>
+      </w:r>
+      <w:r>
+        <w:rPr>
+          <w:u w:val="single"/>
+          <w:lang w:eastAsia="fr-FR"/>
+        </w:rPr>
+        <w:t xml:space="preserve"> utilisés :</w:t>
       </w:r>
     </w:p>
     <w:p>
@@ -2037,7 +4004,7 @@
         <w:rPr>
           <w:lang w:eastAsia="fr-FR"/>
         </w:rPr>
-        <w:t>Port série : Pour carte Wifi</w:t>
+        <w:t>Port série : Pour connexion contrôleur moteurs</w:t>
       </w:r>
     </w:p>
     <w:p>
@@ -2055,7 +4022,13 @@
         <w:rPr>
           <w:lang w:eastAsia="fr-FR"/>
         </w:rPr>
-        <w:t>Port USB : Pour ordinateur</w:t>
+        <w:t>Port USB</w:t>
+      </w:r>
+      <w:r>
+        <w:rPr>
+          <w:lang w:eastAsia="fr-FR"/>
+        </w:rPr>
+        <w:t> : Pour carte Wifi</w:t>
       </w:r>
     </w:p>
     <w:p>
@@ -2073,7 +4046,7 @@
         <w:rPr>
           <w:lang w:eastAsia="fr-FR"/>
         </w:rPr>
-        <w:t>Micro USB (beagleBone Green) ou port alimentation (BeagleBone Black) : Pour la batterie externe</w:t>
+        <w:t>Port USB : Pour ordinateur</w:t>
       </w:r>
     </w:p>
     <w:p>
@@ -2091,7 +4064,35 @@
         <w:rPr>
           <w:lang w:eastAsia="fr-FR"/>
         </w:rPr>
-        <w:t>Port I2C : Pour la camera</w:t>
+        <w:t>Micro USB (</w:t>
+      </w:r>
+      <w:proofErr w:type="spellStart"/>
+      <w:r>
+        <w:rPr>
+          <w:lang w:eastAsia="fr-FR"/>
+        </w:rPr>
+        <w:t>beagleBone</w:t>
+      </w:r>
+      <w:proofErr w:type="spellEnd"/>
+      <w:r>
+        <w:rPr>
+          <w:lang w:eastAsia="fr-FR"/>
+        </w:rPr>
+        <w:t xml:space="preserve"> Green) ou port alimentation (</w:t>
+      </w:r>
+      <w:proofErr w:type="spellStart"/>
+      <w:r>
+        <w:rPr>
+          <w:lang w:eastAsia="fr-FR"/>
+        </w:rPr>
+        <w:t>BeagleBone</w:t>
+      </w:r>
+      <w:proofErr w:type="spellEnd"/>
+      <w:r>
+        <w:rPr>
+          <w:lang w:eastAsia="fr-FR"/>
+        </w:rPr>
+        <w:t xml:space="preserve"> Black) : Pour la batterie externe</w:t>
       </w:r>
     </w:p>
     <w:p>
@@ -2109,8 +4110,40 @@
         <w:rPr>
           <w:lang w:eastAsia="fr-FR"/>
         </w:rPr>
+        <w:t>Port I2C : Pour la camera</w:t>
+      </w:r>
+    </w:p>
+    <w:p>
+      <w:pPr>
+        <w:pStyle w:val="Paragraphedeliste"/>
+        <w:numPr>
+          <w:ilvl w:val="0"/>
+          <w:numId w:val="28"/>
+        </w:numPr>
+        <w:rPr>
+          <w:lang w:eastAsia="fr-FR"/>
+        </w:rPr>
+      </w:pPr>
+      <w:r>
+        <w:rPr>
+          <w:lang w:eastAsia="fr-FR"/>
+        </w:rPr>
         <w:t>GPIO : Capteur ultrason</w:t>
       </w:r>
+    </w:p>
+    <w:p>
+      <w:pPr>
+        <w:rPr>
+          <w:lang w:eastAsia="fr-FR"/>
+        </w:rPr>
+      </w:pPr>
+    </w:p>
+    <w:p>
+      <w:pPr>
+        <w:rPr>
+          <w:lang w:eastAsia="fr-FR"/>
+        </w:rPr>
+      </w:pPr>
     </w:p>
     <w:p>
       <w:pPr>
@@ -2219,6 +4252,7 @@
         <w:rPr>
           <w:rFonts w:cstheme="minorHAnsi"/>
         </w:rPr>
+        <w:lastRenderedPageBreak/>
         <w:t>Sécurité d’accès :</w:t>
       </w:r>
       <w:r>
@@ -2275,48 +4309,20 @@
         <w:rPr>
           <w:rFonts w:cstheme="minorHAnsi"/>
         </w:rPr>
-        <w:t xml:space="preserve"> environ 6,5Kilos</w:t>
-      </w:r>
-    </w:p>
-    <w:p>
-      <w:pPr>
-        <w:jc w:val="both"/>
+        <w:t xml:space="preserve"> environ </w:t>
+      </w:r>
+      <w:r>
         <w:rPr>
           <w:rFonts w:cstheme="minorHAnsi"/>
         </w:rPr>
-      </w:pPr>
-    </w:p>
-    <w:p>
-      <w:pPr>
-        <w:jc w:val="both"/>
+        <w:t>7</w:t>
+      </w:r>
+      <w:r>
         <w:rPr>
           <w:rFonts w:cstheme="minorHAnsi"/>
         </w:rPr>
-      </w:pPr>
-    </w:p>
-    <w:p>
-      <w:pPr>
-        <w:jc w:val="both"/>
-        <w:rPr>
-          <w:rFonts w:cstheme="minorHAnsi"/>
-        </w:rPr>
-      </w:pPr>
-    </w:p>
-    <w:p>
-      <w:pPr>
-        <w:jc w:val="both"/>
-        <w:rPr>
-          <w:rFonts w:cstheme="minorHAnsi"/>
-        </w:rPr>
-      </w:pPr>
-    </w:p>
-    <w:p>
-      <w:pPr>
-        <w:jc w:val="both"/>
-        <w:rPr>
-          <w:rFonts w:cstheme="minorHAnsi"/>
-        </w:rPr>
-      </w:pPr>
+        <w:t>,5Kilos</w:t>
+      </w:r>
     </w:p>
     <w:p>
       <w:pPr>
@@ -2395,6 +4401,12 @@
               </w:rPr>
               <w:t>Batterie externe</w:t>
             </w:r>
+            <w:r>
+              <w:rPr>
+                <w:rFonts w:cstheme="minorHAnsi"/>
+              </w:rPr>
+              <w:t xml:space="preserve"> X3</w:t>
+            </w:r>
           </w:p>
         </w:tc>
         <w:tc>
@@ -2558,7 +4570,7 @@
               <w:rPr>
                 <w:rFonts w:cstheme="minorHAnsi"/>
               </w:rPr>
-              <w:t>Gratuit / 5-10 euros</w:t>
+              <w:t xml:space="preserve">Gratuit </w:t>
             </w:r>
           </w:p>
         </w:tc>
@@ -2581,7 +4593,7 @@
               <w:rPr>
                 <w:rFonts w:cstheme="minorHAnsi"/>
               </w:rPr>
-              <w:t>Fixation moteurs</w:t>
+              <w:t>Hub USB</w:t>
             </w:r>
           </w:p>
         </w:tc>
@@ -2602,7 +4614,7 @@
               <w:rPr>
                 <w:rFonts w:cstheme="minorHAnsi"/>
               </w:rPr>
-              <w:t>10 euros</w:t>
+              <w:t>17.90 euros</w:t>
             </w:r>
           </w:p>
         </w:tc>
@@ -2619,6 +4631,50 @@
               <w:jc w:val="both"/>
               <w:rPr>
                 <w:rFonts w:cstheme="minorHAnsi"/>
+              </w:rPr>
+            </w:pPr>
+            <w:r>
+              <w:rPr>
+                <w:rFonts w:cstheme="minorHAnsi"/>
+              </w:rPr>
+              <w:t>Câble convertisseur USB vers alimentation</w:t>
+            </w:r>
+          </w:p>
+        </w:tc>
+        <w:tc>
+          <w:tcPr>
+            <w:tcW w:w="4285" w:type="dxa"/>
+          </w:tcPr>
+          <w:p>
+            <w:pPr>
+              <w:pStyle w:val="Paragraphedeliste"/>
+              <w:ind w:left="0"/>
+              <w:jc w:val="both"/>
+              <w:rPr>
+                <w:rFonts w:cstheme="minorHAnsi"/>
+              </w:rPr>
+            </w:pPr>
+            <w:r>
+              <w:rPr>
+                <w:rFonts w:cstheme="minorHAnsi"/>
+              </w:rPr>
+              <w:t>5.51 euros</w:t>
+            </w:r>
+          </w:p>
+        </w:tc>
+      </w:tr>
+      <w:tr>
+        <w:tc>
+          <w:tcPr>
+            <w:tcW w:w="4283" w:type="dxa"/>
+          </w:tcPr>
+          <w:p>
+            <w:pPr>
+              <w:pStyle w:val="Paragraphedeliste"/>
+              <w:ind w:left="0"/>
+              <w:jc w:val="both"/>
+              <w:rPr>
+                <w:rFonts w:cstheme="minorHAnsi"/>
                 <w:b/>
               </w:rPr>
             </w:pPr>
@@ -2648,7 +4704,13 @@
               <w:rPr>
                 <w:rFonts w:cstheme="minorHAnsi"/>
               </w:rPr>
-              <w:t>98.42 euros (fourchette haute)</w:t>
+              <w:t>161.81</w:t>
+            </w:r>
+            <w:r>
+              <w:rPr>
+                <w:rFonts w:cstheme="minorHAnsi"/>
+              </w:rPr>
+              <w:t xml:space="preserve"> euros (fourchette haute)</w:t>
             </w:r>
           </w:p>
         </w:tc>
@@ -2672,10 +4734,10 @@
           <w:lang w:eastAsia="fr-FR"/>
         </w:rPr>
       </w:pPr>
-      <w:bookmarkStart w:id="11" w:name="_Toc408068883"/>
-      <w:bookmarkStart w:id="12" w:name="_Toc439768548"/>
-      <w:bookmarkEnd w:id="11"/>
+      <w:bookmarkStart w:id="12" w:name="_Toc408068883"/>
+      <w:bookmarkStart w:id="13" w:name="_Toc439768548"/>
       <w:bookmarkEnd w:id="12"/>
+      <w:bookmarkEnd w:id="13"/>
     </w:p>
     <w:p>
       <w:pPr>
@@ -2701,14 +4763,16 @@
           <w:lang w:eastAsia="fr-FR"/>
         </w:rPr>
       </w:pPr>
-      <w:bookmarkStart w:id="13" w:name="_Toc408068884"/>
-      <w:bookmarkStart w:id="14" w:name="_Toc439768549"/>
-      <w:bookmarkStart w:id="15" w:name="_Toc439844106"/>
-      <w:bookmarkStart w:id="16" w:name="_Toc439853686"/>
-      <w:bookmarkEnd w:id="13"/>
+      <w:bookmarkStart w:id="14" w:name="_Toc408068884"/>
+      <w:bookmarkStart w:id="15" w:name="_Toc439768549"/>
+      <w:bookmarkStart w:id="16" w:name="_Toc439844106"/>
+      <w:bookmarkStart w:id="17" w:name="_Toc439853686"/>
+      <w:bookmarkStart w:id="18" w:name="_Toc440009600"/>
       <w:bookmarkEnd w:id="14"/>
       <w:bookmarkEnd w:id="15"/>
       <w:bookmarkEnd w:id="16"/>
+      <w:bookmarkEnd w:id="17"/>
+      <w:bookmarkEnd w:id="18"/>
     </w:p>
     <w:p>
       <w:pPr>
@@ -2734,14 +4798,16 @@
           <w:lang w:eastAsia="fr-FR"/>
         </w:rPr>
       </w:pPr>
-      <w:bookmarkStart w:id="17" w:name="_Toc408068885"/>
-      <w:bookmarkStart w:id="18" w:name="_Toc439768550"/>
-      <w:bookmarkStart w:id="19" w:name="_Toc439844107"/>
-      <w:bookmarkStart w:id="20" w:name="_Toc439853687"/>
-      <w:bookmarkEnd w:id="17"/>
-      <w:bookmarkEnd w:id="18"/>
+      <w:bookmarkStart w:id="19" w:name="_Toc408068885"/>
+      <w:bookmarkStart w:id="20" w:name="_Toc439768550"/>
+      <w:bookmarkStart w:id="21" w:name="_Toc439844107"/>
+      <w:bookmarkStart w:id="22" w:name="_Toc439853687"/>
+      <w:bookmarkStart w:id="23" w:name="_Toc440009601"/>
       <w:bookmarkEnd w:id="19"/>
       <w:bookmarkEnd w:id="20"/>
+      <w:bookmarkEnd w:id="21"/>
+      <w:bookmarkEnd w:id="22"/>
+      <w:bookmarkEnd w:id="23"/>
     </w:p>
     <w:p>
       <w:pPr>
@@ -2767,14 +4833,16 @@
           <w:lang w:eastAsia="fr-FR"/>
         </w:rPr>
       </w:pPr>
-      <w:bookmarkStart w:id="21" w:name="_Toc408068886"/>
-      <w:bookmarkStart w:id="22" w:name="_Toc439768551"/>
-      <w:bookmarkStart w:id="23" w:name="_Toc439844108"/>
-      <w:bookmarkStart w:id="24" w:name="_Toc439853688"/>
-      <w:bookmarkEnd w:id="21"/>
-      <w:bookmarkEnd w:id="22"/>
-      <w:bookmarkEnd w:id="23"/>
+      <w:bookmarkStart w:id="24" w:name="_Toc408068886"/>
+      <w:bookmarkStart w:id="25" w:name="_Toc439768551"/>
+      <w:bookmarkStart w:id="26" w:name="_Toc439844108"/>
+      <w:bookmarkStart w:id="27" w:name="_Toc439853688"/>
+      <w:bookmarkStart w:id="28" w:name="_Toc440009602"/>
       <w:bookmarkEnd w:id="24"/>
+      <w:bookmarkEnd w:id="25"/>
+      <w:bookmarkEnd w:id="26"/>
+      <w:bookmarkEnd w:id="27"/>
+      <w:bookmarkEnd w:id="28"/>
     </w:p>
     <w:p>
       <w:pPr>
@@ -2800,14 +4868,16 @@
           <w:lang w:eastAsia="fr-FR"/>
         </w:rPr>
       </w:pPr>
-      <w:bookmarkStart w:id="25" w:name="_Toc408068887"/>
-      <w:bookmarkStart w:id="26" w:name="_Toc439768552"/>
-      <w:bookmarkStart w:id="27" w:name="_Toc439844109"/>
-      <w:bookmarkStart w:id="28" w:name="_Toc439853689"/>
-      <w:bookmarkEnd w:id="25"/>
-      <w:bookmarkEnd w:id="26"/>
-      <w:bookmarkEnd w:id="27"/>
-      <w:bookmarkEnd w:id="28"/>
+      <w:bookmarkStart w:id="29" w:name="_Toc408068887"/>
+      <w:bookmarkStart w:id="30" w:name="_Toc439768552"/>
+      <w:bookmarkStart w:id="31" w:name="_Toc439844109"/>
+      <w:bookmarkStart w:id="32" w:name="_Toc439853689"/>
+      <w:bookmarkStart w:id="33" w:name="_Toc440009603"/>
+      <w:bookmarkEnd w:id="29"/>
+      <w:bookmarkEnd w:id="30"/>
+      <w:bookmarkEnd w:id="31"/>
+      <w:bookmarkEnd w:id="32"/>
+      <w:bookmarkEnd w:id="33"/>
     </w:p>
     <w:p>
       <w:pPr>
@@ -2825,7 +4895,7 @@
           <w:szCs w:val="40"/>
         </w:rPr>
       </w:pPr>
-      <w:bookmarkStart w:id="29" w:name="_Toc439853690"/>
+      <w:bookmarkStart w:id="34" w:name="_Toc440009604"/>
       <w:r>
         <w:rPr>
           <w:rFonts w:asciiTheme="minorHAnsi" w:hAnsiTheme="minorHAnsi"/>
@@ -2834,7 +4904,7 @@
         </w:rPr>
         <w:t>Planning prévisionnel</w:t>
       </w:r>
-      <w:bookmarkEnd w:id="29"/>
+      <w:bookmarkEnd w:id="34"/>
       <w:r>
         <w:rPr>
           <w:rFonts w:asciiTheme="minorHAnsi" w:hAnsiTheme="minorHAnsi"/>
@@ -2861,7 +4931,15 @@
           <w:sz w:val="24"/>
           <w:szCs w:val="24"/>
         </w:rPr>
-        <w:t xml:space="preserve">Le planning prévisionnel tient compte des deadline demandées et ne tient pas compte des objectifs optionnels. Il peut donc y avoir de grands changements dans les durées des taches considérées. </w:t>
+        <w:t>Le planning prévisionnel tient compte des deadline demandées et ne tient pas compte des objectifs optionnels. Il peut donc y avoir de grands changements dans les</w:t>
+      </w:r>
+      <w:r>
+        <w:rPr>
+          <w:color w:val="000000" w:themeColor="text1"/>
+          <w:sz w:val="24"/>
+          <w:szCs w:val="24"/>
+        </w:rPr>
+        <w:t xml:space="preserve"> durées des taches considérées.</w:t>
       </w:r>
     </w:p>
     <w:p>
@@ -2894,7 +4972,7 @@
           <w:lang w:eastAsia="fr-FR"/>
         </w:rPr>
         <w:drawing>
-          <wp:anchor distT="0" distB="0" distL="114300" distR="114300" simplePos="0" relativeHeight="251662336" behindDoc="1" locked="0" layoutInCell="1" allowOverlap="1" wp14:anchorId="765061DC" wp14:editId="04C72086">
+          <wp:anchor distT="0" distB="0" distL="114300" distR="114300" simplePos="0" relativeHeight="251662336" behindDoc="1" locked="0" layoutInCell="1" allowOverlap="1" wp14:anchorId="178B4C85" wp14:editId="56033D57">
             <wp:simplePos x="0" y="0"/>
             <wp:positionH relativeFrom="column">
               <wp:posOffset>-2032998</wp:posOffset>
@@ -2925,7 +5003,7 @@
                     <pic:cNvPicPr/>
                   </pic:nvPicPr>
                   <pic:blipFill>
-                    <a:blip r:embed="rId15">
+                    <a:blip r:embed="rId17">
                       <a:extLst>
                         <a:ext uri="{28A0092B-C50C-407E-A947-70E740481C1C}">
                           <a14:useLocalDpi xmlns:a14="http://schemas.microsoft.com/office/drawing/2010/main" val="0"/>
@@ -2974,53 +5052,61 @@
           <w:color w:val="000000" w:themeColor="text1"/>
           <w:sz w:val="24"/>
           <w:szCs w:val="24"/>
-        </w:rPr>
-      </w:pPr>
-      <w:bookmarkStart w:id="30" w:name="_Toc278129957"/>
-    </w:p>
-    <w:p>
-      <w:pPr>
-        <w:jc w:val="both"/>
+          <w:u w:val="single"/>
+        </w:rPr>
+      </w:pPr>
+      <w:bookmarkStart w:id="35" w:name="_Toc278129957"/>
+      <w:r>
         <w:rPr>
           <w:color w:val="000000" w:themeColor="text1"/>
           <w:sz w:val="24"/>
           <w:szCs w:val="24"/>
           <w:u w:val="single"/>
         </w:rPr>
-      </w:pPr>
-      <w:r>
+        <w:t>Nota :</w:t>
+      </w:r>
+    </w:p>
+    <w:p>
+      <w:pPr>
+        <w:jc w:val="both"/>
         <w:rPr>
           <w:color w:val="000000" w:themeColor="text1"/>
           <w:sz w:val="24"/>
           <w:szCs w:val="24"/>
-          <w:u w:val="single"/>
-        </w:rPr>
-        <w:t>Nota :</w:t>
-      </w:r>
-    </w:p>
-    <w:p>
-      <w:pPr>
-        <w:jc w:val="both"/>
+        </w:rPr>
+      </w:pPr>
+      <w:r>
         <w:rPr>
           <w:color w:val="000000" w:themeColor="text1"/>
           <w:sz w:val="24"/>
           <w:szCs w:val="24"/>
         </w:rPr>
-      </w:pPr>
+        <w:t xml:space="preserve">Pour plus de précisions se référer au </w:t>
+      </w:r>
+      <w:proofErr w:type="spellStart"/>
       <w:r>
         <w:rPr>
           <w:color w:val="000000" w:themeColor="text1"/>
           <w:sz w:val="24"/>
           <w:szCs w:val="24"/>
         </w:rPr>
-        <w:t>Pour plus de précisions se référer au pdf ci-joint par mail.</w:t>
-      </w:r>
-      <w:bookmarkEnd w:id="30"/>
+        <w:t>pdf</w:t>
+      </w:r>
+      <w:proofErr w:type="spellEnd"/>
+      <w:r>
+        <w:rPr>
+          <w:color w:val="000000" w:themeColor="text1"/>
+          <w:sz w:val="24"/>
+          <w:szCs w:val="24"/>
+        </w:rPr>
+        <w:t xml:space="preserve"> ci-joint par mail.</w:t>
+      </w:r>
+      <w:bookmarkEnd w:id="35"/>
     </w:p>
     <w:sectPr>
-      <w:headerReference w:type="default" r:id="rId16"/>
-      <w:footerReference w:type="default" r:id="rId17"/>
-      <w:headerReference w:type="first" r:id="rId18"/>
+      <w:headerReference w:type="default" r:id="rId18"/>
+      <w:footerReference w:type="default" r:id="rId19"/>
+      <w:headerReference w:type="first" r:id="rId20"/>
       <w:pgSz w:w="11906" w:h="16838"/>
       <w:pgMar w:top="1417" w:right="1417" w:bottom="1417" w:left="1417" w:header="708" w:footer="708" w:gutter="0"/>
       <w:cols w:space="708"/>
@@ -3191,7 +5277,7 @@
                       <w:sz w:val="20"/>
                       <w:szCs w:val="20"/>
                     </w:rPr>
-                    <w:t>6</w:t>
+                    <w:t>7</w:t>
                   </w:r>
                   <w:r>
                     <w:rPr>
@@ -3469,7 +5555,7 @@
         <w:lang w:eastAsia="fr-FR"/>
       </w:rPr>
       <w:pict>
-        <v:group id="Group 1" o:spid="_x0000_s2054" style="position:absolute;margin-left:873.6pt;margin-top:0;width:105.1pt;height:274.25pt;rotation:90;flip:x y;z-index:251660288;mso-position-horizontal:right;mso-position-horizontal-relative:page;mso-position-vertical:top;mso-position-vertical-relative:page" coordorigin="5531,1258" coordsize="5291,13813" o:gfxdata="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" o:allowincell="f">
+        <v:group id="Group 1" o:spid="_x0000_s2054" style="position:absolute;margin-left:1035.3pt;margin-top:0;width:105.1pt;height:274.25pt;rotation:90;flip:x y;z-index:251660288;mso-position-horizontal:right;mso-position-horizontal-relative:page;mso-position-vertical:top;mso-position-vertical-relative:page" coordorigin="5531,1258" coordsize="5291,13813" o:gfxdata="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" o:allowincell="f">
           <o:lock v:ext="edit" aspectratio="t"/>
           <v:shapetype id="_x0000_t32" coordsize="21600,21600" o:spt="32" o:oned="t" path="m,l21600,21600e" filled="f">
             <v:path arrowok="t" fillok="f" o:connecttype="none"/>
@@ -8051,7 +10137,7 @@
 </file>
 
 <file path=customXml/itemProps2.xml><?xml version="1.0" encoding="utf-8"?>
-<ds:datastoreItem xmlns:ds="http://schemas.openxmlformats.org/officeDocument/2006/customXml" ds:itemID="{33B2E8D5-0B72-4797-A0B8-10B07EF199EE}">
+<ds:datastoreItem xmlns:ds="http://schemas.openxmlformats.org/officeDocument/2006/customXml" ds:itemID="{F8CB78B4-F3FF-4410-B8A2-C3C6F436620F}">
   <ds:schemaRefs>
     <ds:schemaRef ds:uri="http://schemas.openxmlformats.org/officeDocument/2006/bibliography"/>
   </ds:schemaRefs>

</xml_diff>